<commit_message>
1. Updating Datepicker year navigation 2. Updating ParkingPage and its navigation 3. Adding another bug to the report
</commit_message>
<xml_diff>
--- a/docs/mindbody_bug_report.docx
+++ b/docs/mindbody_bug_report.docx
@@ -220,13 +220,7 @@
     </w:p>
     <w:p>
       <w:r>
-        <w:t xml:space="preserve">The </w:t>
-      </w:r>
-      <w:r>
-        <w:t>COST and DURATION</w:t>
-      </w:r>
-      <w:r>
-        <w:t xml:space="preserve"> are incorrect.</w:t>
+        <w:t>The COST and DURATION are incorrect.</w:t>
       </w:r>
     </w:p>
     <w:p>
@@ -285,21 +279,12 @@
         <w:t xml:space="preserve">There </w:t>
       </w:r>
       <w:r>
-        <w:t xml:space="preserve">should be an error message or warning for the user allowing him/her to know that </w:t>
-      </w:r>
-      <w:r>
-        <w:t>the time provided is incorrect.</w:t>
-      </w:r>
-    </w:p>
-    <w:p>
-      <w:r>
-        <w:t>It would be better to use a dropdown showing only the allowed values.  Also, having a</w:t>
-      </w:r>
-      <w:r>
-        <w:t>n</w:t>
-      </w:r>
-      <w:r>
-        <w:t xml:space="preserve"> input field without any validation may have security issues.</w:t>
+        <w:t>should be an error message or warning for the user allowing him/her to know that the time provided is incorrect.</w:t>
+      </w:r>
+    </w:p>
+    <w:p>
+      <w:r>
+        <w:t>It would be better to use a dropdown showing only the allowed values.  Also, having an input field without any validation may have security issues.</w:t>
       </w:r>
       <w:r>
         <w:br w:type="page"/>
@@ -318,13 +303,7 @@
     </w:p>
     <w:p>
       <w:r>
-        <w:t xml:space="preserve">Due to the lack of validation in input </w:t>
-      </w:r>
-      <w:r>
-        <w:t>dates</w:t>
-      </w:r>
-      <w:r>
-        <w:t xml:space="preserve"> the app has an incorrect behavior when tries to calculate the cost using invalid parameters.  </w:t>
+        <w:t xml:space="preserve">Due to the lack of validation in input dates the app has an incorrect behavior when tries to calculate the cost using invalid parameters.  </w:t>
       </w:r>
     </w:p>
     <w:p>
@@ -382,12 +361,7 @@
     <w:p>
       <w:r>
         <w:tab/>
-        <w:t>And I select th</w:t>
-      </w:r>
-      <w:bookmarkStart w:id="0" w:name="_GoBack"/>
-      <w:bookmarkEnd w:id="0"/>
-      <w:r>
-        <w:t xml:space="preserve">e </w:t>
+        <w:t xml:space="preserve">And I select the </w:t>
       </w:r>
       <w:r>
         <w:rPr>
@@ -417,105 +391,102 @@
     <w:p>
       <w:r>
         <w:tab/>
-        <w:t>And I enter</w:t>
-      </w:r>
-      <w:r>
+        <w:t xml:space="preserve">And I enter </w:t>
+      </w:r>
+      <w:r>
+        <w:rPr>
+          <w:b/>
+        </w:rPr>
+        <w:t>12:00 AM</w:t>
+      </w:r>
+      <w:r>
+        <w:t xml:space="preserve"> and </w:t>
+      </w:r>
+      <w:r>
+        <w:rPr>
+          <w:b/>
+        </w:rPr>
+        <w:t>an invalid time</w:t>
+      </w:r>
+      <w:r>
+        <w:rPr>
+          <w:b/>
+        </w:rPr>
+        <w:t xml:space="preserve"> (e.g.: blank space, negative values)</w:t>
+      </w:r>
+      <w:r>
+        <w:t xml:space="preserve"> in the </w:t>
+      </w:r>
+      <w:r>
+        <w:rPr>
+          <w:i/>
+        </w:rPr>
+        <w:t>Choose Entry Date and Time</w:t>
+      </w:r>
+      <w:r>
+        <w:t xml:space="preserve"> section</w:t>
+      </w:r>
+    </w:p>
+    <w:p>
+      <w:pPr>
+        <w:ind w:firstLine="720"/>
+      </w:pPr>
+      <w:r>
+        <w:t xml:space="preserve">And I enter </w:t>
+      </w:r>
+      <w:r>
+        <w:rPr>
+          <w:b/>
+        </w:rPr>
+        <w:t>12:00 AM</w:t>
+      </w:r>
+      <w:r>
+        <w:rPr>
+          <w:b/>
+        </w:rPr>
         <w:t xml:space="preserve"> </w:t>
       </w:r>
       <w:r>
-        <w:rPr>
-          <w:b/>
-        </w:rPr>
-        <w:t>12:00 AM</w:t>
-      </w:r>
-      <w:r>
-        <w:t xml:space="preserve"> and </w:t>
-      </w:r>
-      <w:r>
-        <w:rPr>
-          <w:b/>
-        </w:rPr>
-        <w:t>an invalid time</w:t>
-      </w:r>
-      <w:r>
-        <w:rPr>
-          <w:b/>
-        </w:rPr>
-        <w:t xml:space="preserve"> (e.g.: blank space, negative values)</w:t>
-      </w:r>
-      <w:r>
-        <w:t xml:space="preserve"> in the </w:t>
+        <w:t xml:space="preserve">and </w:t>
+      </w:r>
+      <w:r>
+        <w:rPr>
+          <w:b/>
+        </w:rPr>
+        <w:t xml:space="preserve">3/1/2016 </w:t>
+      </w:r>
+      <w:r>
+        <w:t xml:space="preserve">in the </w:t>
       </w:r>
       <w:r>
         <w:rPr>
           <w:i/>
         </w:rPr>
-        <w:t>Choose Entry Date and Time</w:t>
+        <w:t>Choose Leaving Date and Time</w:t>
       </w:r>
       <w:r>
         <w:t xml:space="preserve"> section</w:t>
       </w:r>
     </w:p>
     <w:p>
-      <w:pPr>
-        <w:ind w:firstLine="720"/>
-      </w:pPr>
-      <w:r>
-        <w:t xml:space="preserve">And I enter </w:t>
-      </w:r>
-      <w:r>
-        <w:rPr>
-          <w:b/>
-        </w:rPr>
-        <w:t>12:00 AM</w:t>
-      </w:r>
-      <w:r>
-        <w:rPr>
-          <w:b/>
+      <w:r>
+        <w:t xml:space="preserve">When I click </w:t>
+      </w:r>
+      <w:r>
+        <w:rPr>
+          <w:b/>
+          <w:i/>
+        </w:rPr>
+        <w:t>Calculate</w:t>
+      </w:r>
+      <w:r>
+        <w:rPr>
+          <w:b/>
+          <w:i/>
         </w:rPr>
         <w:t xml:space="preserve"> </w:t>
       </w:r>
       <w:r>
-        <w:t xml:space="preserve">and </w:t>
-      </w:r>
-      <w:r>
-        <w:rPr>
-          <w:b/>
-        </w:rPr>
-        <w:t xml:space="preserve">3/1/2016 </w:t>
-      </w:r>
-      <w:r>
-        <w:t xml:space="preserve">in the </w:t>
-      </w:r>
-      <w:r>
-        <w:rPr>
-          <w:i/>
-        </w:rPr>
-        <w:t>Choose Leaving Date and Time</w:t>
-      </w:r>
-      <w:r>
-        <w:t xml:space="preserve"> section</w:t>
-      </w:r>
-    </w:p>
-    <w:p>
-      <w:r>
-        <w:t xml:space="preserve">When I click </w:t>
-      </w:r>
-      <w:r>
-        <w:rPr>
-          <w:b/>
-          <w:i/>
-        </w:rPr>
-        <w:t>Calculate</w:t>
-      </w:r>
-      <w:r>
-        <w:rPr>
-          <w:b/>
-          <w:i/>
-        </w:rPr>
-        <w:t xml:space="preserve"> </w:t>
-      </w:r>
-      <w:r>
         <w:t>is not showing the correct COST and DURATION</w:t>
       </w:r>
     </w:p>
@@ -529,13 +500,7 @@
     </w:p>
     <w:p>
       <w:r>
-        <w:t xml:space="preserve">The </w:t>
-      </w:r>
-      <w:r>
-        <w:t>COST and DURATION</w:t>
-      </w:r>
-      <w:r>
-        <w:t xml:space="preserve"> are incorrect</w:t>
+        <w:t>The COST and DURATION are incorrect</w:t>
       </w:r>
     </w:p>
     <w:p>
@@ -594,25 +559,7 @@
         <w:t xml:space="preserve">There </w:t>
       </w:r>
       <w:r>
-        <w:t>should be an error message or warning for the user allowing him/her to know that</w:t>
-      </w:r>
-      <w:r>
-        <w:t xml:space="preserve"> entry/exit</w:t>
-      </w:r>
-      <w:r>
-        <w:t xml:space="preserve"> </w:t>
-      </w:r>
-      <w:r>
-        <w:t>date</w:t>
-      </w:r>
-      <w:r>
-        <w:t xml:space="preserve"> </w:t>
-      </w:r>
-      <w:r>
-        <w:t>value</w:t>
-      </w:r>
-      <w:r>
-        <w:t xml:space="preserve"> is invalid.</w:t>
+        <w:t>should be an error message or warning for the user allowing him/her to know that entry/exit date value is invalid.</w:t>
       </w:r>
     </w:p>
     <w:p>
@@ -625,11 +572,7 @@
         <w:pStyle w:val="Heading1"/>
       </w:pPr>
       <w:r>
-        <w:lastRenderedPageBreak/>
-        <w:t>Bug 003</w:t>
-      </w:r>
-      <w:r>
-        <w:t xml:space="preserve">: </w:t>
+        <w:t xml:space="preserve">Bug 003: </w:t>
       </w:r>
       <w:r>
         <w:t>AMPM option is not working as expected</w:t>
@@ -640,28 +583,7 @@
         <w:t>This bug seems to be related with BUG 002.</w:t>
       </w:r>
       <w:r>
-        <w:t xml:space="preserve">  The issue here is the time is being changed from 12-hour format (</w:t>
-      </w:r>
-      <w:proofErr w:type="spellStart"/>
-      <w:r>
-        <w:t>hh:</w:t>
-      </w:r>
-      <w:proofErr w:type="gramStart"/>
-      <w:r>
-        <w:t>mm:ss</w:t>
-      </w:r>
-      <w:proofErr w:type="spellEnd"/>
-      <w:proofErr w:type="gramEnd"/>
-      <w:r>
-        <w:t>) to 24-hour format (</w:t>
-      </w:r>
-      <w:proofErr w:type="spellStart"/>
-      <w:r>
-        <w:t>HH:mm:ss</w:t>
-      </w:r>
-      <w:proofErr w:type="spellEnd"/>
-      <w:r>
-        <w:t>) and after get the first calculation, following calculations may lead to some weird results in the time field.</w:t>
+        <w:t xml:space="preserve">  The issue here is the time is being changed from 12-hour format (hh:mm:ss) to 24-hour format (HH:mm:ss) and after get the first calculation, following calculations may lead to some weird results in the time field.</w:t>
       </w:r>
     </w:p>
     <w:p>
@@ -817,13 +739,7 @@
         <w:rPr>
           <w:b/>
         </w:rPr>
-        <w:t>1/16/2017</w:t>
-      </w:r>
-      <w:r>
-        <w:rPr>
-          <w:b/>
-        </w:rPr>
-        <w:t xml:space="preserve"> </w:t>
+        <w:t xml:space="preserve">1/16/2017 </w:t>
       </w:r>
       <w:r>
         <w:t xml:space="preserve">in the </w:t>
@@ -1289,127 +1205,115 @@
         <w:rPr>
           <w:b/>
         </w:rPr>
-        <w:t>1:00 PM</w:t>
-      </w:r>
-      <w:r>
-        <w:rPr>
-          <w:b/>
-        </w:rPr>
+        <w:t xml:space="preserve">1:00 PM </w:t>
+      </w:r>
+      <w:r>
+        <w:t xml:space="preserve">and </w:t>
+      </w:r>
+      <w:r>
+        <w:rPr>
+          <w:b/>
+        </w:rPr>
+        <w:t xml:space="preserve">1/16/2017 </w:t>
+      </w:r>
+      <w:r>
+        <w:t xml:space="preserve">in the </w:t>
+      </w:r>
+      <w:r>
+        <w:rPr>
+          <w:i/>
+        </w:rPr>
+        <w:t>Choose Leaving Date and Time</w:t>
+      </w:r>
+      <w:r>
+        <w:t xml:space="preserve"> section</w:t>
+      </w:r>
+    </w:p>
+    <w:p>
+      <w:pPr>
+        <w:rPr>
+          <w:b/>
+          <w:i/>
+        </w:rPr>
+      </w:pPr>
+      <w:r>
+        <w:t xml:space="preserve">When I click </w:t>
+      </w:r>
+      <w:r>
+        <w:rPr>
+          <w:b/>
+          <w:i/>
+        </w:rPr>
+        <w:t>Calculate</w:t>
+      </w:r>
+    </w:p>
+    <w:p>
+      <w:r>
+        <w:t xml:space="preserve">Then the </w:t>
+      </w:r>
+      <w:r>
+        <w:rPr>
+          <w:b/>
+        </w:rPr>
+        <w:t xml:space="preserve">COST </w:t>
+      </w:r>
+      <w:r>
+        <w:t xml:space="preserve">is equal to </w:t>
+      </w:r>
+      <w:r>
+        <w:rPr>
+          <w:b/>
+        </w:rPr>
+        <w:t>$ 225.00</w:t>
+      </w:r>
+      <w:r>
         <w:t xml:space="preserve"> </w:t>
       </w:r>
-      <w:r>
-        <w:t xml:space="preserve">and </w:t>
-      </w:r>
-      <w:r>
-        <w:rPr>
-          <w:b/>
-        </w:rPr>
-        <w:t>1/16/2017</w:t>
-      </w:r>
-      <w:r>
-        <w:rPr>
-          <w:b/>
-        </w:rPr>
+    </w:p>
+    <w:p>
+      <w:pPr>
+        <w:ind w:firstLine="720"/>
+        <w:rPr>
+          <w:b/>
+        </w:rPr>
+      </w:pPr>
+      <w:r>
+        <w:t xml:space="preserve">And the </w:t>
+      </w:r>
+      <w:r>
+        <w:rPr>
+          <w:b/>
+        </w:rPr>
+        <w:t>DURATION</w:t>
+      </w:r>
+      <w:r>
+        <w:t xml:space="preserve"> is</w:t>
+      </w:r>
+      <w:r>
         <w:t xml:space="preserve"> </w:t>
       </w:r>
       <w:r>
-        <w:t xml:space="preserve">in the </w:t>
-      </w:r>
-      <w:r>
-        <w:rPr>
-          <w:i/>
-        </w:rPr>
-        <w:t>Choose Leaving Date and Time</w:t>
-      </w:r>
-      <w:r>
-        <w:t xml:space="preserve"> section</w:t>
-      </w:r>
-    </w:p>
-    <w:p>
-      <w:pPr>
-        <w:rPr>
-          <w:b/>
-          <w:i/>
-        </w:rPr>
-      </w:pPr>
-      <w:r>
-        <w:t xml:space="preserve">When I click </w:t>
-      </w:r>
-      <w:r>
-        <w:rPr>
-          <w:b/>
-          <w:i/>
-        </w:rPr>
-        <w:t>Calculate</w:t>
-      </w:r>
-    </w:p>
-    <w:p>
-      <w:r>
-        <w:t xml:space="preserve">Then the </w:t>
-      </w:r>
-      <w:r>
-        <w:rPr>
-          <w:b/>
-        </w:rPr>
-        <w:t xml:space="preserve">COST </w:t>
-      </w:r>
-      <w:r>
-        <w:t xml:space="preserve">is equal to </w:t>
-      </w:r>
-      <w:r>
-        <w:rPr>
-          <w:b/>
-        </w:rPr>
-        <w:t>$ 225.00</w:t>
-      </w:r>
-      <w:r>
-        <w:t xml:space="preserve"> </w:t>
+        <w:rPr>
+          <w:b/>
+        </w:rPr>
+        <w:t>(</w:t>
+      </w:r>
+      <w:r>
+        <w:rPr>
+          <w:b/>
+        </w:rPr>
+        <w:t xml:space="preserve">0 Days, 1 </w:t>
+      </w:r>
+      <w:r>
+        <w:rPr>
+          <w:b/>
+        </w:rPr>
+        <w:t>Hours, 0 Minutes)</w:t>
       </w:r>
     </w:p>
     <w:p>
       <w:pPr>
         <w:ind w:firstLine="720"/>
-        <w:rPr>
-          <w:b/>
-        </w:rPr>
-      </w:pPr>
-      <w:r>
-        <w:t xml:space="preserve">And the </w:t>
-      </w:r>
-      <w:r>
-        <w:rPr>
-          <w:b/>
-        </w:rPr>
-        <w:t>DURATION</w:t>
-      </w:r>
-      <w:r>
-        <w:t xml:space="preserve"> is</w:t>
-      </w:r>
-      <w:r>
-        <w:t xml:space="preserve"> </w:t>
-      </w:r>
-      <w:r>
-        <w:rPr>
-          <w:b/>
-        </w:rPr>
-        <w:t>(</w:t>
-      </w:r>
-      <w:r>
-        <w:rPr>
-          <w:b/>
-        </w:rPr>
-        <w:t xml:space="preserve">0 Days, 1 </w:t>
-      </w:r>
-      <w:r>
-        <w:rPr>
-          <w:b/>
-        </w:rPr>
-        <w:t>Hours, 0 Minutes)</w:t>
-      </w:r>
-    </w:p>
-    <w:p>
-      <w:pPr>
-        <w:ind w:firstLine="720"/>
       </w:pPr>
       <w:r>
         <w:t>And HTML Controls should keep their values</w:t>
@@ -1420,7 +1324,6 @@
         <w:pStyle w:val="Heading3"/>
       </w:pPr>
       <w:r>
-        <w:lastRenderedPageBreak/>
         <w:t>Actual result</w:t>
       </w:r>
     </w:p>
@@ -1567,10 +1470,7 @@
         <w:t>High</w:t>
       </w:r>
       <w:r>
-        <w:t>.  There is a direct impact in the functionality of the app and may lead to the user to a jarring experience</w:t>
-      </w:r>
-      <w:r>
-        <w:t>.</w:t>
+        <w:t>.  There is a direct impact in the functionality of the app and may lead to the user to a jarring experience.</w:t>
       </w:r>
     </w:p>
     <w:p>
@@ -1686,25 +1586,7 @@
         <w:rPr>
           <w:b/>
         </w:rPr>
-        <w:t>1</w:t>
-      </w:r>
-      <w:r>
-        <w:rPr>
-          <w:b/>
-        </w:rPr>
-        <w:t>/1</w:t>
-      </w:r>
-      <w:r>
-        <w:rPr>
-          <w:b/>
-        </w:rPr>
-        <w:t>6/2017</w:t>
-      </w:r>
-      <w:r>
-        <w:rPr>
-          <w:b/>
-        </w:rPr>
-        <w:t xml:space="preserve"> </w:t>
+        <w:t xml:space="preserve">1/16/2017 </w:t>
       </w:r>
       <w:r>
         <w:t xml:space="preserve">in the </w:t>
@@ -1834,11 +1716,342 @@
       </w:r>
     </w:p>
     <w:p/>
-    <w:p/>
-    <w:p/>
+    <w:p>
+      <w:pPr>
+        <w:pStyle w:val="Heading1"/>
+      </w:pPr>
+      <w:r>
+        <w:lastRenderedPageBreak/>
+        <w:t>BUG 006: DateTime conversion is not working properly</w:t>
+      </w:r>
+    </w:p>
+    <w:p>
+      <w:r>
+        <w:t xml:space="preserve">This issue </w:t>
+      </w:r>
+      <w:r>
+        <w:t>seems to be related to Bug003 and Bug005.  Again, the lack of validation in time and date input and missing validation between the boundaries between AM time and PM time the cost calculation is showing incorrect costs and duration.</w:t>
+      </w:r>
+    </w:p>
+    <w:p>
+      <w:pPr>
+        <w:pStyle w:val="Heading2"/>
+      </w:pPr>
+      <w:r>
+        <w:t>Impact: HIGH</w:t>
+      </w:r>
+    </w:p>
+    <w:p>
+      <w:r>
+        <w:rPr>
+          <w:b/>
+        </w:rPr>
+        <w:t>High</w:t>
+      </w:r>
+      <w:r>
+        <w:t>.  There is a direct impact in the functionality of the app and may lead to the user to a jarring experience.</w:t>
+      </w:r>
+    </w:p>
+    <w:p>
+      <w:pPr>
+        <w:pStyle w:val="Heading2"/>
+      </w:pPr>
+      <w:r>
+        <w:t>Repro Steps</w:t>
+      </w:r>
+    </w:p>
+    <w:p>
+      <w:r>
+        <w:t xml:space="preserve">Given that I navigate to </w:t>
+      </w:r>
+      <w:hyperlink r:id="rId24" w:history="1">
+        <w:r>
+          <w:rPr>
+            <w:rStyle w:val="Hyperlink"/>
+          </w:rPr>
+          <w:t>http://adam.goucher.ca/parkcalc/index.php</w:t>
+        </w:r>
+      </w:hyperlink>
+      <w:r>
+        <w:t xml:space="preserve"> </w:t>
+      </w:r>
+    </w:p>
+    <w:p>
+      <w:r>
+        <w:tab/>
+        <w:t xml:space="preserve">And I select the </w:t>
+      </w:r>
+      <w:r>
+        <w:rPr>
+          <w:b/>
+        </w:rPr>
+        <w:t>Economy-Parking</w:t>
+      </w:r>
+      <w:r>
+        <w:t xml:space="preserve"> option from </w:t>
+      </w:r>
+      <w:r>
+        <w:rPr>
+          <w:i/>
+        </w:rPr>
+        <w:t>Choose a Lot</w:t>
+      </w:r>
+      <w:r>
+        <w:t xml:space="preserve"> dropdown</w:t>
+      </w:r>
+    </w:p>
+    <w:p>
+      <w:r>
+        <w:tab/>
+        <w:t xml:space="preserve">And I enter </w:t>
+      </w:r>
+      <w:r>
+        <w:rPr>
+          <w:b/>
+        </w:rPr>
+        <w:t>11</w:t>
+      </w:r>
+      <w:r>
+        <w:rPr>
+          <w:b/>
+        </w:rPr>
+        <w:t>:</w:t>
+      </w:r>
+      <w:r>
+        <w:rPr>
+          <w:b/>
+        </w:rPr>
+        <w:t>30</w:t>
+      </w:r>
+      <w:r>
+        <w:rPr>
+          <w:b/>
+        </w:rPr>
+        <w:t xml:space="preserve"> </w:t>
+      </w:r>
+      <w:r>
+        <w:rPr>
+          <w:b/>
+        </w:rPr>
+        <w:t>AM</w:t>
+      </w:r>
+      <w:r>
+        <w:t xml:space="preserve"> and </w:t>
+      </w:r>
+      <w:r>
+        <w:rPr>
+          <w:b/>
+        </w:rPr>
+        <w:t>1/16/2017</w:t>
+      </w:r>
+      <w:r>
+        <w:t xml:space="preserve"> in the </w:t>
+      </w:r>
+      <w:r>
+        <w:rPr>
+          <w:i/>
+        </w:rPr>
+        <w:t>Choose Entry Date and Time</w:t>
+      </w:r>
+      <w:r>
+        <w:t xml:space="preserve"> section</w:t>
+      </w:r>
+    </w:p>
+    <w:p>
+      <w:pPr>
+        <w:ind w:firstLine="720"/>
+      </w:pPr>
+      <w:r>
+        <w:t xml:space="preserve">And I enter </w:t>
+      </w:r>
+      <w:r>
+        <w:rPr>
+          <w:b/>
+        </w:rPr>
+        <w:t>12</w:t>
+      </w:r>
+      <w:r>
+        <w:rPr>
+          <w:b/>
+        </w:rPr>
+        <w:t>:</w:t>
+      </w:r>
+      <w:r>
+        <w:rPr>
+          <w:b/>
+        </w:rPr>
+        <w:t>30</w:t>
+      </w:r>
+      <w:r>
+        <w:rPr>
+          <w:b/>
+        </w:rPr>
+        <w:t xml:space="preserve"> </w:t>
+      </w:r>
+      <w:r>
+        <w:rPr>
+          <w:b/>
+        </w:rPr>
+        <w:t>AM</w:t>
+      </w:r>
+      <w:r>
+        <w:rPr>
+          <w:b/>
+        </w:rPr>
+        <w:t xml:space="preserve"> </w:t>
+      </w:r>
+      <w:r>
+        <w:t xml:space="preserve">and </w:t>
+      </w:r>
+      <w:r>
+        <w:rPr>
+          <w:b/>
+        </w:rPr>
+        <w:t xml:space="preserve">1/16/2017 </w:t>
+      </w:r>
+      <w:r>
+        <w:t xml:space="preserve">in the </w:t>
+      </w:r>
+      <w:r>
+        <w:rPr>
+          <w:i/>
+        </w:rPr>
+        <w:t>Choose Leaving Date and Time</w:t>
+      </w:r>
+      <w:r>
+        <w:t xml:space="preserve"> section</w:t>
+      </w:r>
+    </w:p>
+    <w:p>
+      <w:pPr>
+        <w:rPr>
+          <w:b/>
+        </w:rPr>
+      </w:pPr>
+      <w:r>
+        <w:t xml:space="preserve">When I click </w:t>
+      </w:r>
+      <w:r>
+        <w:rPr>
+          <w:b/>
+          <w:i/>
+        </w:rPr>
+        <w:t>Calculate</w:t>
+      </w:r>
+      <w:r>
+        <w:rPr>
+          <w:b/>
+          <w:i/>
+        </w:rPr>
+        <w:t xml:space="preserve"> </w:t>
+      </w:r>
+      <w:r>
+        <w:t xml:space="preserve">is not showing the correct </w:t>
+      </w:r>
+      <w:r>
+        <w:rPr>
+          <w:b/>
+        </w:rPr>
+        <w:t>COST</w:t>
+      </w:r>
+      <w:r>
+        <w:t xml:space="preserve"> and </w:t>
+      </w:r>
+      <w:r>
+        <w:rPr>
+          <w:b/>
+        </w:rPr>
+        <w:t>DURATION</w:t>
+      </w:r>
+    </w:p>
+    <w:p>
+      <w:pPr>
+        <w:pStyle w:val="Heading4"/>
+      </w:pPr>
+      <w:r>
+        <w:t>Actual result</w:t>
+      </w:r>
+    </w:p>
+    <w:p>
+      <w:r>
+        <w:t>The COST and DURATION are incorrect.</w:t>
+      </w:r>
+    </w:p>
+    <w:p>
+      <w:r>
+        <w:rPr>
+          <w:noProof/>
+          <w:lang w:eastAsia="en-US"/>
+        </w:rPr>
+        <w:drawing>
+          <wp:inline distT="0" distB="0" distL="0" distR="0" wp14:anchorId="0580224D" wp14:editId="7F3F072F">
+            <wp:extent cx="5943600" cy="1788795"/>
+            <wp:effectExtent l="0" t="0" r="0" b="1905"/>
+            <wp:docPr id="5" name="Picture 5"/>
+            <wp:cNvGraphicFramePr>
+              <a:graphicFrameLocks xmlns:a="http://schemas.openxmlformats.org/drawingml/2006/main" noChangeAspect="1"/>
+            </wp:cNvGraphicFramePr>
+            <a:graphic xmlns:a="http://schemas.openxmlformats.org/drawingml/2006/main">
+              <a:graphicData uri="http://schemas.openxmlformats.org/drawingml/2006/picture">
+                <pic:pic xmlns:pic="http://schemas.openxmlformats.org/drawingml/2006/picture">
+                  <pic:nvPicPr>
+                    <pic:cNvPr id="1" name=""/>
+                    <pic:cNvPicPr/>
+                  </pic:nvPicPr>
+                  <pic:blipFill>
+                    <a:blip r:embed="rId25"/>
+                    <a:stretch>
+                      <a:fillRect/>
+                    </a:stretch>
+                  </pic:blipFill>
+                  <pic:spPr>
+                    <a:xfrm>
+                      <a:off x="0" y="0"/>
+                      <a:ext cx="5943600" cy="1788795"/>
+                    </a:xfrm>
+                    <a:prstGeom prst="rect">
+                      <a:avLst/>
+                    </a:prstGeom>
+                  </pic:spPr>
+                </pic:pic>
+              </a:graphicData>
+            </a:graphic>
+          </wp:inline>
+        </w:drawing>
+      </w:r>
+    </w:p>
+    <w:p>
+      <w:pPr>
+        <w:pStyle w:val="Heading3"/>
+      </w:pPr>
+      <w:r>
+        <w:t>Expected result</w:t>
+      </w:r>
+    </w:p>
+    <w:p>
+      <w:r>
+        <w:t xml:space="preserve">There </w:t>
+      </w:r>
+      <w:r>
+        <w:t>should be an error message or warning for the user allowing him/her to know that time range is invalid.</w:t>
+      </w:r>
+    </w:p>
+    <w:p>
+      <w:r>
+        <w:rPr>
+          <w:b/>
+        </w:rPr>
+        <w:t>Observation:</w:t>
+      </w:r>
+      <w:r>
+        <w:t xml:space="preserve">There similar errors using </w:t>
+      </w:r>
+      <w:bookmarkStart w:id="0" w:name="_GoBack"/>
+      <w:bookmarkEnd w:id="0"/>
+    </w:p>
     <w:sectPr>
-      <w:headerReference w:type="default" r:id="rId24"/>
-      <w:footerReference w:type="default" r:id="rId25"/>
+      <w:headerReference w:type="default" r:id="rId26"/>
+      <w:footerReference w:type="default" r:id="rId27"/>
       <w:pgSz w:w="12240" w:h="15840"/>
       <w:pgMar w:top="1440" w:right="1440" w:bottom="1440" w:left="1440" w:header="720" w:footer="720" w:gutter="0"/>
       <w:cols w:space="720"/>
@@ -1885,6 +2098,7 @@
         <w:caps/>
         <w:noProof/>
         <w:color w:val="FFC000" w:themeColor="accent1"/>
+        <w:lang w:eastAsia="en-US"/>
       </w:rPr>
       <mc:AlternateContent>
         <mc:Choice Requires="wpg">
@@ -2056,6 +2270,7 @@
         <w:caps/>
         <w:noProof/>
         <w:color w:val="FFC000" w:themeColor="accent1"/>
+        <w:lang w:eastAsia="en-US"/>
       </w:rPr>
       <mc:AlternateContent>
         <mc:Choice Requires="wps">
@@ -2127,6 +2342,7 @@
                               <w:calendar w:val="gregorian"/>
                             </w:date>
                           </w:sdtPr>
+                          <w:sdtEndPr/>
                           <w:sdtContent>
                             <w:p>
                               <w:pPr>
@@ -2229,6 +2445,7 @@
     <w:r>
       <w:rPr>
         <w:noProof/>
+        <w:lang w:eastAsia="en-US"/>
       </w:rPr>
       <mc:AlternateContent>
         <mc:Choice Requires="wps">
@@ -2295,6 +2512,7 @@
                             <w:dataBinding w:prefixMappings="xmlns:ns0='http://schemas.openxmlformats.org/package/2006/metadata/core-properties' xmlns:ns1='http://purl.org/dc/elements/1.1/'" w:xpath="/ns0:coreProperties[1]/ns1:title[1]" w:storeItemID="{6C3C8BC8-F283-45AE-878A-BAB7291924A1}"/>
                             <w:text/>
                           </w:sdtPr>
+                          <w:sdtEndPr/>
                           <w:sdtContent>
                             <w:p>
                               <w:pPr>
@@ -2361,6 +2579,7 @@
     <w:r>
       <w:rPr>
         <w:noProof/>
+        <w:lang w:eastAsia="en-US"/>
       </w:rPr>
       <mc:AlternateContent>
         <mc:Choice Requires="wps">
@@ -2428,7 +2647,7 @@
                               <w:noProof/>
                               <w:color w:val="FFFFFF" w:themeColor="background1"/>
                             </w:rPr>
-                            <w:t>3</w:t>
+                            <w:t>2</w:t>
                           </w:r>
                           <w:r>
                             <w:rPr>
@@ -2457,6 +2676,10 @@
         </mc:Choice>
         <mc:Fallback>
           <w:pict>
+            <v:shapetype id="_x0000_t202" coordsize="21600,21600" o:spt="202" path="m,l,21600r21600,l21600,xe">
+              <v:stroke joinstyle="miter"/>
+              <v:path gradientshapeok="t" o:connecttype="rect"/>
+            </v:shapetype>
             <v:shape id="Text Box 219" o:spid="_x0000_s1027" type="#_x0000_t202" style="position:absolute;margin-left:0;margin-top:0;width:1in;height:13.45pt;z-index:251659264;visibility:visible;mso-wrap-style:square;mso-width-percent:1000;mso-height-percent:0;mso-wrap-distance-left:9pt;mso-wrap-distance-top:0;mso-wrap-distance-right:9pt;mso-wrap-distance-bottom:0;mso-position-horizontal:left;mso-position-horizontal-relative:page;mso-position-vertical:center;mso-position-vertical-relative:top-margin-area;mso-width-percent:1000;mso-height-percent:0;mso-width-relative:left-margin-area;mso-height-relative:page;v-text-anchor:middle" o:gfxdata="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" o:allowincell="f" fillcolor="#f9a273 [1945]" stroked="f">
               <v:textbox style="mso-fit-shape-to-text:t" inset=",0,,0">
                 <w:txbxContent>
@@ -2482,7 +2705,7 @@
                         <w:noProof/>
                         <w:color w:val="FFFFFF" w:themeColor="background1"/>
                       </w:rPr>
-                      <w:t>3</w:t>
+                      <w:t>2</w:t>
                     </w:r>
                     <w:r>
                       <w:rPr>
@@ -3564,6 +3787,7 @@
     <w:lsdException w:name="HTML Sample" w:semiHidden="1" w:unhideWhenUsed="1"/>
     <w:lsdException w:name="HTML Typewriter" w:semiHidden="1" w:unhideWhenUsed="1"/>
     <w:lsdException w:name="HTML Variable" w:semiHidden="1" w:unhideWhenUsed="1"/>
+    <w:lsdException w:name="Normal Table" w:semiHidden="1" w:unhideWhenUsed="1"/>
     <w:lsdException w:name="annotation subject" w:semiHidden="1" w:unhideWhenUsed="1"/>
     <w:lsdException w:name="No List" w:semiHidden="1" w:unhideWhenUsed="1"/>
     <w:lsdException w:name="Outline List 1" w:semiHidden="1" w:unhideWhenUsed="1"/>
@@ -3610,8 +3834,10 @@
     <w:lsdException w:name="Table Subtle 2" w:semiHidden="1" w:unhideWhenUsed="1"/>
     <w:lsdException w:name="Table Web 1" w:semiHidden="1" w:unhideWhenUsed="1"/>
     <w:lsdException w:name="Table Web 2" w:semiHidden="1" w:unhideWhenUsed="1"/>
+    <w:lsdException w:name="Table Web 3" w:semiHidden="1" w:unhideWhenUsed="1"/>
     <w:lsdException w:name="Balloon Text" w:semiHidden="1" w:unhideWhenUsed="1"/>
     <w:lsdException w:name="Table Grid" w:uiPriority="1"/>
+    <w:lsdException w:name="Table Theme" w:semiHidden="1" w:unhideWhenUsed="1"/>
     <w:lsdException w:name="Placeholder Text" w:semiHidden="1"/>
     <w:lsdException w:name="No Spacing" w:semiHidden="1" w:uiPriority="1" w:unhideWhenUsed="1"/>
     <w:lsdException w:name="Light Shading" w:uiPriority="60"/>
@@ -4049,7 +4275,6 @@
   <w:style w:type="character" w:default="1" w:styleId="DefaultParagraphFont">
     <w:name w:val="Default Paragraph Font"/>
     <w:uiPriority w:val="1"/>
-    <w:semiHidden/>
     <w:unhideWhenUsed/>
   </w:style>
   <w:style w:type="table" w:default="1" w:styleId="TableNormal">
@@ -4825,559 +5050,6 @@
 </w:styles>
 </file>
 
-<file path=word/glossary/document.xml><?xml version="1.0" encoding="utf-8"?>
-<w:glossaryDocument xmlns:wpc="http://schemas.microsoft.com/office/word/2010/wordprocessingCanvas" xmlns:cx="http://schemas.microsoft.com/office/drawing/2014/chartex" xmlns:cx1="http://schemas.microsoft.com/office/drawing/2015/9/8/chartex" xmlns:cx2="http://schemas.microsoft.com/office/drawing/2015/10/21/chartex" xmlns:mc="http://schemas.openxmlformats.org/markup-compatibility/2006" xmlns:o="urn:schemas-microsoft-com:office:office" xmlns:r="http://schemas.openxmlformats.org/officeDocument/2006/relationships" xmlns:m="http://schemas.openxmlformats.org/officeDocument/2006/math" xmlns:v="urn:schemas-microsoft-com:vml" xmlns:wp14="http://schemas.microsoft.com/office/word/2010/wordprocessingDrawing" xmlns:wp="http://schemas.openxmlformats.org/drawingml/2006/wordprocessingDrawing" xmlns:w10="urn:schemas-microsoft-com:office:word" xmlns:w="http://schemas.openxmlformats.org/wordprocessingml/2006/main" xmlns:w14="http://schemas.microsoft.com/office/word/2010/wordml" xmlns:w15="http://schemas.microsoft.com/office/word/2012/wordml" xmlns:w16se="http://schemas.microsoft.com/office/word/2015/wordml/symex" xmlns:wpg="http://schemas.microsoft.com/office/word/2010/wordprocessingGroup" xmlns:wpi="http://schemas.microsoft.com/office/word/2010/wordprocessingInk" xmlns:wne="http://schemas.microsoft.com/office/word/2006/wordml" xmlns:wps="http://schemas.microsoft.com/office/word/2010/wordprocessingShape" mc:Ignorable="w14 w15 w16se wp14"/>
-</file>
-
-<file path=word/glossary/fontTable.xml><?xml version="1.0" encoding="utf-8"?>
-<w:fonts xmlns:mc="http://schemas.openxmlformats.org/markup-compatibility/2006" xmlns:r="http://schemas.openxmlformats.org/officeDocument/2006/relationships" xmlns:w="http://schemas.openxmlformats.org/wordprocessingml/2006/main" xmlns:w14="http://schemas.microsoft.com/office/word/2010/wordml" xmlns:w15="http://schemas.microsoft.com/office/word/2012/wordml" xmlns:w16se="http://schemas.microsoft.com/office/word/2015/wordml/symex" mc:Ignorable="w14 w15 w16se">
-  <w:font w:name="Symbol">
-    <w:panose1 w:val="05050102010706020507"/>
-    <w:charset w:val="02"/>
-    <w:family w:val="roman"/>
-    <w:pitch w:val="variable"/>
-    <w:sig w:usb0="00000000" w:usb1="10000000" w:usb2="00000000" w:usb3="00000000" w:csb0="80000000" w:csb1="00000000"/>
-  </w:font>
-  <w:font w:name="Times New Roman">
-    <w:panose1 w:val="02020603050405020304"/>
-    <w:charset w:val="00"/>
-    <w:family w:val="roman"/>
-    <w:pitch w:val="variable"/>
-    <w:sig w:usb0="E0002AFF" w:usb1="C0007841" w:usb2="00000009" w:usb3="00000000" w:csb0="000001FF" w:csb1="00000000"/>
-  </w:font>
-  <w:font w:name="Corbel">
-    <w:panose1 w:val="020B0503020204020204"/>
-    <w:charset w:val="00"/>
-    <w:family w:val="swiss"/>
-    <w:pitch w:val="variable"/>
-    <w:sig w:usb0="A00002EF" w:usb1="4000A44B" w:usb2="00000000" w:usb3="00000000" w:csb0="0000019F" w:csb1="00000000"/>
-  </w:font>
-  <w:font w:name="SimSun">
-    <w:altName w:val="宋体"/>
-    <w:panose1 w:val="02010600030101010101"/>
-    <w:charset w:val="86"/>
-    <w:family w:val="auto"/>
-    <w:pitch w:val="variable"/>
-    <w:sig w:usb0="00000003" w:usb1="288F0000" w:usb2="00000016" w:usb3="00000000" w:csb0="00040001" w:csb1="00000000"/>
-  </w:font>
-  <w:font w:name="Tahoma">
-    <w:panose1 w:val="020B0604030504040204"/>
-    <w:charset w:val="00"/>
-    <w:family w:val="swiss"/>
-    <w:pitch w:val="variable"/>
-    <w:sig w:usb0="E1002EFF" w:usb1="C000605B" w:usb2="00000029" w:usb3="00000000" w:csb0="000101FF" w:csb1="00000000"/>
-  </w:font>
-  <w:font w:name="Segoe UI">
-    <w:panose1 w:val="020B0502040204020203"/>
-    <w:charset w:val="00"/>
-    <w:family w:val="swiss"/>
-    <w:pitch w:val="variable"/>
-    <w:sig w:usb0="E10022FF" w:usb1="C000E47F" w:usb2="00000029" w:usb3="00000000" w:csb0="000001DF" w:csb1="00000000"/>
-  </w:font>
-  <w:font w:name="Consolas">
-    <w:panose1 w:val="020B0609020204030204"/>
-    <w:charset w:val="00"/>
-    <w:family w:val="modern"/>
-    <w:pitch w:val="fixed"/>
-    <w:sig w:usb0="E10002FF" w:usb1="4000FCFF" w:usb2="00000009" w:usb3="00000000" w:csb0="0000019F" w:csb1="00000000"/>
-  </w:font>
-  <w:font w:name="Calibri">
-    <w:panose1 w:val="020F0502020204030204"/>
-    <w:charset w:val="00"/>
-    <w:family w:val="swiss"/>
-    <w:pitch w:val="variable"/>
-    <w:sig w:usb0="E00002FF" w:usb1="4000ACFF" w:usb2="00000001" w:usb3="00000000" w:csb0="0000019F" w:csb1="00000000"/>
-  </w:font>
-  <w:font w:name="Calibri Light">
-    <w:panose1 w:val="020F0302020204030204"/>
-    <w:charset w:val="00"/>
-    <w:family w:val="swiss"/>
-    <w:pitch w:val="variable"/>
-    <w:sig w:usb0="A00002EF" w:usb1="4000207B" w:usb2="00000000" w:usb3="00000000" w:csb0="0000019F" w:csb1="00000000"/>
-  </w:font>
-</w:fonts>
-</file>
-
-<file path=word/glossary/settings.xml><?xml version="1.0" encoding="utf-8"?>
-<w:settings xmlns:mc="http://schemas.openxmlformats.org/markup-compatibility/2006" xmlns:o="urn:schemas-microsoft-com:office:office" xmlns:r="http://schemas.openxmlformats.org/officeDocument/2006/relationships" xmlns:m="http://schemas.openxmlformats.org/officeDocument/2006/math" xmlns:v="urn:schemas-microsoft-com:vml" xmlns:w10="urn:schemas-microsoft-com:office:word" xmlns:w="http://schemas.openxmlformats.org/wordprocessingml/2006/main" xmlns:w14="http://schemas.microsoft.com/office/word/2010/wordml" xmlns:w15="http://schemas.microsoft.com/office/word/2012/wordml" xmlns:w16se="http://schemas.microsoft.com/office/word/2015/wordml/symex" xmlns:sl="http://schemas.openxmlformats.org/schemaLibrary/2006/main" mc:Ignorable="w14 w15 w16se">
-  <w:view w:val="normal"/>
-  <w:defaultTabStop w:val="720"/>
-  <w:characterSpacingControl w:val="doNotCompress"/>
-  <w:compat>
-    <w:useFELayout/>
-    <w:compatSetting w:name="compatibilityMode" w:uri="http://schemas.microsoft.com/office/word" w:val="15"/>
-    <w:compatSetting w:name="overrideTableStyleFontSizeAndJustification" w:uri="http://schemas.microsoft.com/office/word" w:val="1"/>
-    <w:compatSetting w:name="enableOpenTypeFeatures" w:uri="http://schemas.microsoft.com/office/word" w:val="1"/>
-    <w:compatSetting w:name="doNotFlipMirrorIndents" w:uri="http://schemas.microsoft.com/office/word" w:val="1"/>
-    <w:compatSetting w:name="differentiateMultirowTableHeaders" w:uri="http://schemas.microsoft.com/office/word" w:val="1"/>
-  </w:compat>
-  <w:rsids>
-    <w:rsidRoot w:val="003D2460"/>
-    <w:rsid w:val="003D2460"/>
-  </w:rsids>
-  <m:mathPr>
-    <m:mathFont m:val="Cambria Math"/>
-    <m:brkBin m:val="before"/>
-    <m:brkBinSub m:val="--"/>
-    <m:smallFrac m:val="0"/>
-    <m:dispDef/>
-    <m:lMargin m:val="0"/>
-    <m:rMargin m:val="0"/>
-    <m:defJc m:val="centerGroup"/>
-    <m:wrapIndent m:val="1440"/>
-    <m:intLim m:val="subSup"/>
-    <m:naryLim m:val="undOvr"/>
-  </m:mathPr>
-  <w:themeFontLang w:val="en-US"/>
-  <w:clrSchemeMapping w:bg1="light1" w:t1="dark1" w:bg2="light2" w:t2="dark2" w:accent1="accent1" w:accent2="accent2" w:accent3="accent3" w:accent4="accent4" w:accent5="accent5" w:accent6="accent6" w:hyperlink="hyperlink" w:followedHyperlink="followedHyperlink"/>
-  <w:decimalSymbol w:val="."/>
-  <w:listSeparator w:val=","/>
-  <w15:chartTrackingRefBased/>
-</w:settings>
-</file>
-
-<file path=word/glossary/styles.xml><?xml version="1.0" encoding="utf-8"?>
-<w:styles xmlns:mc="http://schemas.openxmlformats.org/markup-compatibility/2006" xmlns:r="http://schemas.openxmlformats.org/officeDocument/2006/relationships" xmlns:w="http://schemas.openxmlformats.org/wordprocessingml/2006/main" xmlns:w14="http://schemas.microsoft.com/office/word/2010/wordml" xmlns:w15="http://schemas.microsoft.com/office/word/2012/wordml" xmlns:w16se="http://schemas.microsoft.com/office/word/2015/wordml/symex" mc:Ignorable="w14 w15 w16se">
-  <w:docDefaults>
-    <w:rPrDefault>
-      <w:rPr>
-        <w:rFonts w:asciiTheme="minorHAnsi" w:eastAsiaTheme="minorEastAsia" w:hAnsiTheme="minorHAnsi" w:cstheme="minorBidi"/>
-        <w:sz w:val="22"/>
-        <w:szCs w:val="22"/>
-        <w:lang w:val="en-US" w:eastAsia="en-US" w:bidi="ar-SA"/>
-      </w:rPr>
-    </w:rPrDefault>
-    <w:pPrDefault>
-      <w:pPr>
-        <w:spacing w:after="160" w:line="259" w:lineRule="auto"/>
-      </w:pPr>
-    </w:pPrDefault>
-  </w:docDefaults>
-  <w:latentStyles w:defLockedState="0" w:defUIPriority="99" w:defSemiHidden="0" w:defUnhideWhenUsed="0" w:defQFormat="0" w:count="373">
-    <w:lsdException w:name="Normal" w:uiPriority="0" w:qFormat="1"/>
-    <w:lsdException w:name="heading 1" w:uiPriority="9" w:qFormat="1"/>
-    <w:lsdException w:name="heading 2" w:semiHidden="1" w:uiPriority="9" w:unhideWhenUsed="1" w:qFormat="1"/>
-    <w:lsdException w:name="heading 3" w:semiHidden="1" w:uiPriority="9" w:unhideWhenUsed="1" w:qFormat="1"/>
-    <w:lsdException w:name="heading 4" w:semiHidden="1" w:uiPriority="9" w:unhideWhenUsed="1" w:qFormat="1"/>
-    <w:lsdException w:name="heading 5" w:semiHidden="1" w:uiPriority="9" w:unhideWhenUsed="1" w:qFormat="1"/>
-    <w:lsdException w:name="heading 6" w:semiHidden="1" w:uiPriority="9" w:unhideWhenUsed="1" w:qFormat="1"/>
-    <w:lsdException w:name="heading 7" w:semiHidden="1" w:uiPriority="9" w:unhideWhenUsed="1" w:qFormat="1"/>
-    <w:lsdException w:name="heading 8" w:semiHidden="1" w:uiPriority="9" w:unhideWhenUsed="1" w:qFormat="1"/>
-    <w:lsdException w:name="heading 9" w:semiHidden="1" w:uiPriority="9" w:unhideWhenUsed="1" w:qFormat="1"/>
-    <w:lsdException w:name="index 1" w:semiHidden="1" w:unhideWhenUsed="1"/>
-    <w:lsdException w:name="index 2" w:semiHidden="1" w:unhideWhenUsed="1"/>
-    <w:lsdException w:name="index 3" w:semiHidden="1" w:unhideWhenUsed="1"/>
-    <w:lsdException w:name="index 4" w:semiHidden="1" w:unhideWhenUsed="1"/>
-    <w:lsdException w:name="index 5" w:semiHidden="1" w:unhideWhenUsed="1"/>
-    <w:lsdException w:name="index 6" w:semiHidden="1" w:unhideWhenUsed="1"/>
-    <w:lsdException w:name="index 7" w:semiHidden="1" w:unhideWhenUsed="1"/>
-    <w:lsdException w:name="index 8" w:semiHidden="1" w:unhideWhenUsed="1"/>
-    <w:lsdException w:name="index 9" w:semiHidden="1" w:unhideWhenUsed="1"/>
-    <w:lsdException w:name="toc 1" w:semiHidden="1" w:uiPriority="39" w:unhideWhenUsed="1"/>
-    <w:lsdException w:name="toc 2" w:semiHidden="1" w:uiPriority="39" w:unhideWhenUsed="1"/>
-    <w:lsdException w:name="toc 3" w:semiHidden="1" w:uiPriority="39" w:unhideWhenUsed="1"/>
-    <w:lsdException w:name="toc 4" w:semiHidden="1" w:uiPriority="39" w:unhideWhenUsed="1"/>
-    <w:lsdException w:name="toc 5" w:semiHidden="1" w:uiPriority="39" w:unhideWhenUsed="1"/>
-    <w:lsdException w:name="toc 6" w:semiHidden="1" w:uiPriority="39" w:unhideWhenUsed="1"/>
-    <w:lsdException w:name="toc 7" w:semiHidden="1" w:uiPriority="39" w:unhideWhenUsed="1"/>
-    <w:lsdException w:name="toc 8" w:semiHidden="1" w:uiPriority="39" w:unhideWhenUsed="1"/>
-    <w:lsdException w:name="toc 9" w:semiHidden="1" w:uiPriority="39" w:unhideWhenUsed="1"/>
-    <w:lsdException w:name="Normal Indent" w:semiHidden="1" w:unhideWhenUsed="1"/>
-    <w:lsdException w:name="footnote text" w:semiHidden="1" w:unhideWhenUsed="1"/>
-    <w:lsdException w:name="annotation text" w:semiHidden="1" w:unhideWhenUsed="1"/>
-    <w:lsdException w:name="header" w:semiHidden="1" w:unhideWhenUsed="1"/>
-    <w:lsdException w:name="footer" w:semiHidden="1" w:unhideWhenUsed="1"/>
-    <w:lsdException w:name="index heading" w:semiHidden="1" w:unhideWhenUsed="1"/>
-    <w:lsdException w:name="caption" w:semiHidden="1" w:uiPriority="35" w:unhideWhenUsed="1" w:qFormat="1"/>
-    <w:lsdException w:name="table of figures" w:semiHidden="1" w:unhideWhenUsed="1"/>
-    <w:lsdException w:name="envelope address" w:semiHidden="1" w:unhideWhenUsed="1"/>
-    <w:lsdException w:name="envelope return" w:semiHidden="1" w:unhideWhenUsed="1"/>
-    <w:lsdException w:name="footnote reference" w:semiHidden="1" w:unhideWhenUsed="1"/>
-    <w:lsdException w:name="annotation reference" w:semiHidden="1" w:unhideWhenUsed="1"/>
-    <w:lsdException w:name="line number" w:semiHidden="1" w:unhideWhenUsed="1"/>
-    <w:lsdException w:name="page number" w:semiHidden="1" w:unhideWhenUsed="1"/>
-    <w:lsdException w:name="endnote reference" w:semiHidden="1" w:unhideWhenUsed="1"/>
-    <w:lsdException w:name="endnote text" w:semiHidden="1" w:unhideWhenUsed="1"/>
-    <w:lsdException w:name="table of authorities" w:semiHidden="1" w:unhideWhenUsed="1"/>
-    <w:lsdException w:name="macro" w:semiHidden="1" w:unhideWhenUsed="1"/>
-    <w:lsdException w:name="toa heading" w:semiHidden="1" w:unhideWhenUsed="1"/>
-    <w:lsdException w:name="List" w:semiHidden="1" w:unhideWhenUsed="1"/>
-    <w:lsdException w:name="List Bullet" w:semiHidden="1" w:unhideWhenUsed="1"/>
-    <w:lsdException w:name="List Number" w:semiHidden="1" w:unhideWhenUsed="1"/>
-    <w:lsdException w:name="List 2" w:semiHidden="1" w:unhideWhenUsed="1"/>
-    <w:lsdException w:name="List 3" w:semiHidden="1" w:unhideWhenUsed="1"/>
-    <w:lsdException w:name="List 4" w:semiHidden="1" w:unhideWhenUsed="1"/>
-    <w:lsdException w:name="List 5" w:semiHidden="1" w:unhideWhenUsed="1"/>
-    <w:lsdException w:name="List Bullet 2" w:semiHidden="1" w:unhideWhenUsed="1"/>
-    <w:lsdException w:name="List Bullet 3" w:semiHidden="1" w:unhideWhenUsed="1"/>
-    <w:lsdException w:name="List Bullet 4" w:semiHidden="1" w:unhideWhenUsed="1"/>
-    <w:lsdException w:name="List Bullet 5" w:semiHidden="1" w:unhideWhenUsed="1"/>
-    <w:lsdException w:name="List Number 2" w:semiHidden="1" w:unhideWhenUsed="1"/>
-    <w:lsdException w:name="List Number 3" w:semiHidden="1" w:unhideWhenUsed="1"/>
-    <w:lsdException w:name="List Number 4" w:semiHidden="1" w:unhideWhenUsed="1"/>
-    <w:lsdException w:name="List Number 5" w:semiHidden="1" w:unhideWhenUsed="1"/>
-    <w:lsdException w:name="Title" w:uiPriority="10" w:qFormat="1"/>
-    <w:lsdException w:name="Closing" w:semiHidden="1" w:unhideWhenUsed="1"/>
-    <w:lsdException w:name="Signature" w:semiHidden="1" w:unhideWhenUsed="1"/>
-    <w:lsdException w:name="Default Paragraph Font" w:semiHidden="1" w:uiPriority="1" w:unhideWhenUsed="1"/>
-    <w:lsdException w:name="Body Text" w:semiHidden="1" w:unhideWhenUsed="1"/>
-    <w:lsdException w:name="Body Text Indent" w:semiHidden="1" w:unhideWhenUsed="1"/>
-    <w:lsdException w:name="List Continue" w:semiHidden="1" w:unhideWhenUsed="1"/>
-    <w:lsdException w:name="List Continue 2" w:semiHidden="1" w:unhideWhenUsed="1"/>
-    <w:lsdException w:name="List Continue 3" w:semiHidden="1" w:unhideWhenUsed="1"/>
-    <w:lsdException w:name="List Continue 4" w:semiHidden="1" w:unhideWhenUsed="1"/>
-    <w:lsdException w:name="List Continue 5" w:semiHidden="1" w:unhideWhenUsed="1"/>
-    <w:lsdException w:name="Message Header" w:semiHidden="1" w:unhideWhenUsed="1"/>
-    <w:lsdException w:name="Subtitle" w:uiPriority="11" w:qFormat="1"/>
-    <w:lsdException w:name="Salutation" w:semiHidden="1" w:unhideWhenUsed="1"/>
-    <w:lsdException w:name="Date" w:semiHidden="1" w:unhideWhenUsed="1"/>
-    <w:lsdException w:name="Body Text First Indent" w:semiHidden="1" w:unhideWhenUsed="1"/>
-    <w:lsdException w:name="Body Text First Indent 2" w:semiHidden="1" w:unhideWhenUsed="1"/>
-    <w:lsdException w:name="Note Heading" w:semiHidden="1" w:unhideWhenUsed="1"/>
-    <w:lsdException w:name="Body Text 2" w:semiHidden="1" w:unhideWhenUsed="1"/>
-    <w:lsdException w:name="Body Text 3" w:semiHidden="1" w:unhideWhenUsed="1"/>
-    <w:lsdException w:name="Body Text Indent 2" w:semiHidden="1" w:unhideWhenUsed="1"/>
-    <w:lsdException w:name="Body Text Indent 3" w:semiHidden="1" w:unhideWhenUsed="1"/>
-    <w:lsdException w:name="Block Text" w:semiHidden="1" w:unhideWhenUsed="1"/>
-    <w:lsdException w:name="Hyperlink" w:semiHidden="1" w:unhideWhenUsed="1"/>
-    <w:lsdException w:name="FollowedHyperlink" w:semiHidden="1" w:unhideWhenUsed="1"/>
-    <w:lsdException w:name="Strong" w:uiPriority="22" w:qFormat="1"/>
-    <w:lsdException w:name="Emphasis" w:uiPriority="20" w:qFormat="1"/>
-    <w:lsdException w:name="Document Map" w:semiHidden="1" w:unhideWhenUsed="1"/>
-    <w:lsdException w:name="Plain Text" w:semiHidden="1" w:unhideWhenUsed="1"/>
-    <w:lsdException w:name="E-mail Signature" w:semiHidden="1" w:unhideWhenUsed="1"/>
-    <w:lsdException w:name="HTML Top of Form" w:semiHidden="1" w:unhideWhenUsed="1"/>
-    <w:lsdException w:name="HTML Bottom of Form" w:semiHidden="1" w:unhideWhenUsed="1"/>
-    <w:lsdException w:name="Normal (Web)" w:semiHidden="1" w:unhideWhenUsed="1"/>
-    <w:lsdException w:name="HTML Acronym" w:semiHidden="1" w:unhideWhenUsed="1"/>
-    <w:lsdException w:name="HTML Address" w:semiHidden="1" w:unhideWhenUsed="1"/>
-    <w:lsdException w:name="HTML Cite" w:semiHidden="1" w:unhideWhenUsed="1"/>
-    <w:lsdException w:name="HTML Code" w:semiHidden="1" w:unhideWhenUsed="1"/>
-    <w:lsdException w:name="HTML Definition" w:semiHidden="1" w:unhideWhenUsed="1"/>
-    <w:lsdException w:name="HTML Keyboard" w:semiHidden="1" w:unhideWhenUsed="1"/>
-    <w:lsdException w:name="HTML Preformatted" w:semiHidden="1" w:unhideWhenUsed="1"/>
-    <w:lsdException w:name="HTML Sample" w:semiHidden="1" w:unhideWhenUsed="1"/>
-    <w:lsdException w:name="HTML Typewriter" w:semiHidden="1" w:unhideWhenUsed="1"/>
-    <w:lsdException w:name="HTML Variable" w:semiHidden="1" w:unhideWhenUsed="1"/>
-    <w:lsdException w:name="Normal Table" w:semiHidden="1" w:unhideWhenUsed="1"/>
-    <w:lsdException w:name="annotation subject" w:semiHidden="1" w:unhideWhenUsed="1"/>
-    <w:lsdException w:name="No List" w:semiHidden="1" w:unhideWhenUsed="1"/>
-    <w:lsdException w:name="Outline List 1" w:semiHidden="1" w:unhideWhenUsed="1"/>
-    <w:lsdException w:name="Outline List 2" w:semiHidden="1" w:unhideWhenUsed="1"/>
-    <w:lsdException w:name="Outline List 3" w:semiHidden="1" w:unhideWhenUsed="1"/>
-    <w:lsdException w:name="Table Simple 1" w:semiHidden="1" w:unhideWhenUsed="1"/>
-    <w:lsdException w:name="Table Simple 2" w:semiHidden="1" w:unhideWhenUsed="1"/>
-    <w:lsdException w:name="Table Simple 3" w:semiHidden="1" w:unhideWhenUsed="1"/>
-    <w:lsdException w:name="Table Classic 1" w:semiHidden="1" w:unhideWhenUsed="1"/>
-    <w:lsdException w:name="Table Classic 2" w:semiHidden="1" w:unhideWhenUsed="1"/>
-    <w:lsdException w:name="Table Classic 3" w:semiHidden="1" w:unhideWhenUsed="1"/>
-    <w:lsdException w:name="Table Classic 4" w:semiHidden="1" w:unhideWhenUsed="1"/>
-    <w:lsdException w:name="Table Colorful 1" w:semiHidden="1" w:unhideWhenUsed="1"/>
-    <w:lsdException w:name="Table Colorful 2" w:semiHidden="1" w:unhideWhenUsed="1"/>
-    <w:lsdException w:name="Table Colorful 3" w:semiHidden="1" w:unhideWhenUsed="1"/>
-    <w:lsdException w:name="Table Columns 1" w:semiHidden="1" w:unhideWhenUsed="1"/>
-    <w:lsdException w:name="Table Columns 2" w:semiHidden="1" w:unhideWhenUsed="1"/>
-    <w:lsdException w:name="Table Columns 3" w:semiHidden="1" w:unhideWhenUsed="1"/>
-    <w:lsdException w:name="Table Columns 4" w:semiHidden="1" w:unhideWhenUsed="1"/>
-    <w:lsdException w:name="Table Columns 5" w:semiHidden="1" w:unhideWhenUsed="1"/>
-    <w:lsdException w:name="Table Grid 1" w:semiHidden="1" w:unhideWhenUsed="1"/>
-    <w:lsdException w:name="Table Grid 2" w:semiHidden="1" w:unhideWhenUsed="1"/>
-    <w:lsdException w:name="Table Grid 3" w:semiHidden="1" w:unhideWhenUsed="1"/>
-    <w:lsdException w:name="Table Grid 4" w:semiHidden="1" w:unhideWhenUsed="1"/>
-    <w:lsdException w:name="Table Grid 5" w:semiHidden="1" w:unhideWhenUsed="1"/>
-    <w:lsdException w:name="Table Grid 6" w:semiHidden="1" w:unhideWhenUsed="1"/>
-    <w:lsdException w:name="Table Grid 7" w:semiHidden="1" w:unhideWhenUsed="1"/>
-    <w:lsdException w:name="Table Grid 8" w:semiHidden="1" w:unhideWhenUsed="1"/>
-    <w:lsdException w:name="Table List 1" w:semiHidden="1" w:unhideWhenUsed="1"/>
-    <w:lsdException w:name="Table List 2" w:semiHidden="1" w:unhideWhenUsed="1"/>
-    <w:lsdException w:name="Table List 3" w:semiHidden="1" w:unhideWhenUsed="1"/>
-    <w:lsdException w:name="Table List 4" w:semiHidden="1" w:unhideWhenUsed="1"/>
-    <w:lsdException w:name="Table List 5" w:semiHidden="1" w:unhideWhenUsed="1"/>
-    <w:lsdException w:name="Table List 6" w:semiHidden="1" w:unhideWhenUsed="1"/>
-    <w:lsdException w:name="Table List 7" w:semiHidden="1" w:unhideWhenUsed="1"/>
-    <w:lsdException w:name="Table List 8" w:semiHidden="1" w:unhideWhenUsed="1"/>
-    <w:lsdException w:name="Table 3D effects 1" w:semiHidden="1" w:unhideWhenUsed="1"/>
-    <w:lsdException w:name="Table 3D effects 2" w:semiHidden="1" w:unhideWhenUsed="1"/>
-    <w:lsdException w:name="Table 3D effects 3" w:semiHidden="1" w:unhideWhenUsed="1"/>
-    <w:lsdException w:name="Table Contemporary" w:semiHidden="1" w:unhideWhenUsed="1"/>
-    <w:lsdException w:name="Table Elegant" w:semiHidden="1" w:unhideWhenUsed="1"/>
-    <w:lsdException w:name="Table Professional" w:semiHidden="1" w:unhideWhenUsed="1"/>
-    <w:lsdException w:name="Table Subtle 1" w:semiHidden="1" w:unhideWhenUsed="1"/>
-    <w:lsdException w:name="Table Subtle 2" w:semiHidden="1" w:unhideWhenUsed="1"/>
-    <w:lsdException w:name="Table Web 1" w:semiHidden="1" w:unhideWhenUsed="1"/>
-    <w:lsdException w:name="Table Web 2" w:semiHidden="1" w:unhideWhenUsed="1"/>
-    <w:lsdException w:name="Table Web 3" w:semiHidden="1" w:unhideWhenUsed="1"/>
-    <w:lsdException w:name="Balloon Text" w:semiHidden="1" w:unhideWhenUsed="1"/>
-    <w:lsdException w:name="Table Grid" w:uiPriority="39"/>
-    <w:lsdException w:name="Table Theme" w:semiHidden="1" w:unhideWhenUsed="1"/>
-    <w:lsdException w:name="Placeholder Text" w:semiHidden="1"/>
-    <w:lsdException w:name="No Spacing" w:uiPriority="1" w:qFormat="1"/>
-    <w:lsdException w:name="Light Shading" w:uiPriority="60"/>
-    <w:lsdException w:name="Light List" w:uiPriority="61"/>
-    <w:lsdException w:name="Light Grid" w:uiPriority="62"/>
-    <w:lsdException w:name="Medium Shading 1" w:uiPriority="63"/>
-    <w:lsdException w:name="Medium Shading 2" w:uiPriority="64"/>
-    <w:lsdException w:name="Medium List 1" w:uiPriority="65"/>
-    <w:lsdException w:name="Medium List 2" w:uiPriority="66"/>
-    <w:lsdException w:name="Medium Grid 1" w:uiPriority="67"/>
-    <w:lsdException w:name="Medium Grid 2" w:uiPriority="68"/>
-    <w:lsdException w:name="Medium Grid 3" w:uiPriority="69"/>
-    <w:lsdException w:name="Dark List" w:uiPriority="70"/>
-    <w:lsdException w:name="Colorful Shading" w:uiPriority="71"/>
-    <w:lsdException w:name="Colorful List" w:uiPriority="72"/>
-    <w:lsdException w:name="Colorful Grid" w:uiPriority="73"/>
-    <w:lsdException w:name="Light Shading Accent 1" w:uiPriority="60"/>
-    <w:lsdException w:name="Light List Accent 1" w:uiPriority="61"/>
-    <w:lsdException w:name="Light Grid Accent 1" w:uiPriority="62"/>
-    <w:lsdException w:name="Medium Shading 1 Accent 1" w:uiPriority="63"/>
-    <w:lsdException w:name="Medium Shading 2 Accent 1" w:uiPriority="64"/>
-    <w:lsdException w:name="Medium List 1 Accent 1" w:uiPriority="65"/>
-    <w:lsdException w:name="Revision" w:semiHidden="1"/>
-    <w:lsdException w:name="List Paragraph" w:uiPriority="34" w:qFormat="1"/>
-    <w:lsdException w:name="Quote" w:uiPriority="29" w:qFormat="1"/>
-    <w:lsdException w:name="Intense Quote" w:uiPriority="30" w:qFormat="1"/>
-    <w:lsdException w:name="Medium List 2 Accent 1" w:uiPriority="66"/>
-    <w:lsdException w:name="Medium Grid 1 Accent 1" w:uiPriority="67"/>
-    <w:lsdException w:name="Medium Grid 2 Accent 1" w:uiPriority="68"/>
-    <w:lsdException w:name="Medium Grid 3 Accent 1" w:uiPriority="69"/>
-    <w:lsdException w:name="Dark List Accent 1" w:uiPriority="70"/>
-    <w:lsdException w:name="Colorful Shading Accent 1" w:uiPriority="71"/>
-    <w:lsdException w:name="Colorful List Accent 1" w:uiPriority="72"/>
-    <w:lsdException w:name="Colorful Grid Accent 1" w:uiPriority="73"/>
-    <w:lsdException w:name="Light Shading Accent 2" w:uiPriority="60"/>
-    <w:lsdException w:name="Light List Accent 2" w:uiPriority="61"/>
-    <w:lsdException w:name="Light Grid Accent 2" w:uiPriority="62"/>
-    <w:lsdException w:name="Medium Shading 1 Accent 2" w:uiPriority="63"/>
-    <w:lsdException w:name="Medium Shading 2 Accent 2" w:uiPriority="64"/>
-    <w:lsdException w:name="Medium List 1 Accent 2" w:uiPriority="65"/>
-    <w:lsdException w:name="Medium List 2 Accent 2" w:uiPriority="66"/>
-    <w:lsdException w:name="Medium Grid 1 Accent 2" w:uiPriority="67"/>
-    <w:lsdException w:name="Medium Grid 2 Accent 2" w:uiPriority="68"/>
-    <w:lsdException w:name="Medium Grid 3 Accent 2" w:uiPriority="69"/>
-    <w:lsdException w:name="Dark List Accent 2" w:uiPriority="70"/>
-    <w:lsdException w:name="Colorful Shading Accent 2" w:uiPriority="71"/>
-    <w:lsdException w:name="Colorful List Accent 2" w:uiPriority="72"/>
-    <w:lsdException w:name="Colorful Grid Accent 2" w:uiPriority="73"/>
-    <w:lsdException w:name="Light Shading Accent 3" w:uiPriority="60"/>
-    <w:lsdException w:name="Light List Accent 3" w:uiPriority="61"/>
-    <w:lsdException w:name="Light Grid Accent 3" w:uiPriority="62"/>
-    <w:lsdException w:name="Medium Shading 1 Accent 3" w:uiPriority="63"/>
-    <w:lsdException w:name="Medium Shading 2 Accent 3" w:uiPriority="64"/>
-    <w:lsdException w:name="Medium List 1 Accent 3" w:uiPriority="65"/>
-    <w:lsdException w:name="Medium List 2 Accent 3" w:uiPriority="66"/>
-    <w:lsdException w:name="Medium Grid 1 Accent 3" w:uiPriority="67"/>
-    <w:lsdException w:name="Medium Grid 2 Accent 3" w:uiPriority="68"/>
-    <w:lsdException w:name="Medium Grid 3 Accent 3" w:uiPriority="69"/>
-    <w:lsdException w:name="Dark List Accent 3" w:uiPriority="70"/>
-    <w:lsdException w:name="Colorful Shading Accent 3" w:uiPriority="71"/>
-    <w:lsdException w:name="Colorful List Accent 3" w:uiPriority="72"/>
-    <w:lsdException w:name="Colorful Grid Accent 3" w:uiPriority="73"/>
-    <w:lsdException w:name="Light Shading Accent 4" w:uiPriority="60"/>
-    <w:lsdException w:name="Light List Accent 4" w:uiPriority="61"/>
-    <w:lsdException w:name="Light Grid Accent 4" w:uiPriority="62"/>
-    <w:lsdException w:name="Medium Shading 1 Accent 4" w:uiPriority="63"/>
-    <w:lsdException w:name="Medium Shading 2 Accent 4" w:uiPriority="64"/>
-    <w:lsdException w:name="Medium List 1 Accent 4" w:uiPriority="65"/>
-    <w:lsdException w:name="Medium List 2 Accent 4" w:uiPriority="66"/>
-    <w:lsdException w:name="Medium Grid 1 Accent 4" w:uiPriority="67"/>
-    <w:lsdException w:name="Medium Grid 2 Accent 4" w:uiPriority="68"/>
-    <w:lsdException w:name="Medium Grid 3 Accent 4" w:uiPriority="69"/>
-    <w:lsdException w:name="Dark List Accent 4" w:uiPriority="70"/>
-    <w:lsdException w:name="Colorful Shading Accent 4" w:uiPriority="71"/>
-    <w:lsdException w:name="Colorful List Accent 4" w:uiPriority="72"/>
-    <w:lsdException w:name="Colorful Grid Accent 4" w:uiPriority="73"/>
-    <w:lsdException w:name="Light Shading Accent 5" w:uiPriority="60"/>
-    <w:lsdException w:name="Light List Accent 5" w:uiPriority="61"/>
-    <w:lsdException w:name="Light Grid Accent 5" w:uiPriority="62"/>
-    <w:lsdException w:name="Medium Shading 1 Accent 5" w:uiPriority="63"/>
-    <w:lsdException w:name="Medium Shading 2 Accent 5" w:uiPriority="64"/>
-    <w:lsdException w:name="Medium List 1 Accent 5" w:uiPriority="65"/>
-    <w:lsdException w:name="Medium List 2 Accent 5" w:uiPriority="66"/>
-    <w:lsdException w:name="Medium Grid 1 Accent 5" w:uiPriority="67"/>
-    <w:lsdException w:name="Medium Grid 2 Accent 5" w:uiPriority="68"/>
-    <w:lsdException w:name="Medium Grid 3 Accent 5" w:uiPriority="69"/>
-    <w:lsdException w:name="Dark List Accent 5" w:uiPriority="70"/>
-    <w:lsdException w:name="Colorful Shading Accent 5" w:uiPriority="71"/>
-    <w:lsdException w:name="Colorful List Accent 5" w:uiPriority="72"/>
-    <w:lsdException w:name="Colorful Grid Accent 5" w:uiPriority="73"/>
-    <w:lsdException w:name="Light Shading Accent 6" w:uiPriority="60"/>
-    <w:lsdException w:name="Light List Accent 6" w:uiPriority="61"/>
-    <w:lsdException w:name="Light Grid Accent 6" w:uiPriority="62"/>
-    <w:lsdException w:name="Medium Shading 1 Accent 6" w:uiPriority="63"/>
-    <w:lsdException w:name="Medium Shading 2 Accent 6" w:uiPriority="64"/>
-    <w:lsdException w:name="Medium List 1 Accent 6" w:uiPriority="65"/>
-    <w:lsdException w:name="Medium List 2 Accent 6" w:uiPriority="66"/>
-    <w:lsdException w:name="Medium Grid 1 Accent 6" w:uiPriority="67"/>
-    <w:lsdException w:name="Medium Grid 2 Accent 6" w:uiPriority="68"/>
-    <w:lsdException w:name="Medium Grid 3 Accent 6" w:uiPriority="69"/>
-    <w:lsdException w:name="Dark List Accent 6" w:uiPriority="70"/>
-    <w:lsdException w:name="Colorful Shading Accent 6" w:uiPriority="71"/>
-    <w:lsdException w:name="Colorful List Accent 6" w:uiPriority="72"/>
-    <w:lsdException w:name="Colorful Grid Accent 6" w:uiPriority="73"/>
-    <w:lsdException w:name="Subtle Emphasis" w:uiPriority="19" w:qFormat="1"/>
-    <w:lsdException w:name="Intense Emphasis" w:uiPriority="21" w:qFormat="1"/>
-    <w:lsdException w:name="Subtle Reference" w:uiPriority="31" w:qFormat="1"/>
-    <w:lsdException w:name="Intense Reference" w:uiPriority="32" w:qFormat="1"/>
-    <w:lsdException w:name="Book Title" w:uiPriority="33" w:qFormat="1"/>
-    <w:lsdException w:name="Bibliography" w:semiHidden="1" w:uiPriority="37" w:unhideWhenUsed="1"/>
-    <w:lsdException w:name="TOC Heading" w:semiHidden="1" w:uiPriority="39" w:unhideWhenUsed="1" w:qFormat="1"/>
-    <w:lsdException w:name="Plain Table 1" w:uiPriority="41"/>
-    <w:lsdException w:name="Plain Table 2" w:uiPriority="42"/>
-    <w:lsdException w:name="Plain Table 3" w:uiPriority="43"/>
-    <w:lsdException w:name="Plain Table 4" w:uiPriority="44"/>
-    <w:lsdException w:name="Plain Table 5" w:uiPriority="45"/>
-    <w:lsdException w:name="Grid Table Light" w:uiPriority="40"/>
-    <w:lsdException w:name="Grid Table 1 Light" w:uiPriority="46"/>
-    <w:lsdException w:name="Grid Table 2" w:uiPriority="47"/>
-    <w:lsdException w:name="Grid Table 3" w:uiPriority="48"/>
-    <w:lsdException w:name="Grid Table 4" w:uiPriority="49"/>
-    <w:lsdException w:name="Grid Table 5 Dark" w:uiPriority="50"/>
-    <w:lsdException w:name="Grid Table 6 Colorful" w:uiPriority="51"/>
-    <w:lsdException w:name="Grid Table 7 Colorful" w:uiPriority="52"/>
-    <w:lsdException w:name="Grid Table 1 Light Accent 1" w:uiPriority="46"/>
-    <w:lsdException w:name="Grid Table 2 Accent 1" w:uiPriority="47"/>
-    <w:lsdException w:name="Grid Table 3 Accent 1" w:uiPriority="48"/>
-    <w:lsdException w:name="Grid Table 4 Accent 1" w:uiPriority="49"/>
-    <w:lsdException w:name="Grid Table 5 Dark Accent 1" w:uiPriority="50"/>
-    <w:lsdException w:name="Grid Table 6 Colorful Accent 1" w:uiPriority="51"/>
-    <w:lsdException w:name="Grid Table 7 Colorful Accent 1" w:uiPriority="52"/>
-    <w:lsdException w:name="Grid Table 1 Light Accent 2" w:uiPriority="46"/>
-    <w:lsdException w:name="Grid Table 2 Accent 2" w:uiPriority="47"/>
-    <w:lsdException w:name="Grid Table 3 Accent 2" w:uiPriority="48"/>
-    <w:lsdException w:name="Grid Table 4 Accent 2" w:uiPriority="49"/>
-    <w:lsdException w:name="Grid Table 5 Dark Accent 2" w:uiPriority="50"/>
-    <w:lsdException w:name="Grid Table 6 Colorful Accent 2" w:uiPriority="51"/>
-    <w:lsdException w:name="Grid Table 7 Colorful Accent 2" w:uiPriority="52"/>
-    <w:lsdException w:name="Grid Table 1 Light Accent 3" w:uiPriority="46"/>
-    <w:lsdException w:name="Grid Table 2 Accent 3" w:uiPriority="47"/>
-    <w:lsdException w:name="Grid Table 3 Accent 3" w:uiPriority="48"/>
-    <w:lsdException w:name="Grid Table 4 Accent 3" w:uiPriority="49"/>
-    <w:lsdException w:name="Grid Table 5 Dark Accent 3" w:uiPriority="50"/>
-    <w:lsdException w:name="Grid Table 6 Colorful Accent 3" w:uiPriority="51"/>
-    <w:lsdException w:name="Grid Table 7 Colorful Accent 3" w:uiPriority="52"/>
-    <w:lsdException w:name="Grid Table 1 Light Accent 4" w:uiPriority="46"/>
-    <w:lsdException w:name="Grid Table 2 Accent 4" w:uiPriority="47"/>
-    <w:lsdException w:name="Grid Table 3 Accent 4" w:uiPriority="48"/>
-    <w:lsdException w:name="Grid Table 4 Accent 4" w:uiPriority="49"/>
-    <w:lsdException w:name="Grid Table 5 Dark Accent 4" w:uiPriority="50"/>
-    <w:lsdException w:name="Grid Table 6 Colorful Accent 4" w:uiPriority="51"/>
-    <w:lsdException w:name="Grid Table 7 Colorful Accent 4" w:uiPriority="52"/>
-    <w:lsdException w:name="Grid Table 1 Light Accent 5" w:uiPriority="46"/>
-    <w:lsdException w:name="Grid Table 2 Accent 5" w:uiPriority="47"/>
-    <w:lsdException w:name="Grid Table 3 Accent 5" w:uiPriority="48"/>
-    <w:lsdException w:name="Grid Table 4 Accent 5" w:uiPriority="49"/>
-    <w:lsdException w:name="Grid Table 5 Dark Accent 5" w:uiPriority="50"/>
-    <w:lsdException w:name="Grid Table 6 Colorful Accent 5" w:uiPriority="51"/>
-    <w:lsdException w:name="Grid Table 7 Colorful Accent 5" w:uiPriority="52"/>
-    <w:lsdException w:name="Grid Table 1 Light Accent 6" w:uiPriority="46"/>
-    <w:lsdException w:name="Grid Table 2 Accent 6" w:uiPriority="47"/>
-    <w:lsdException w:name="Grid Table 3 Accent 6" w:uiPriority="48"/>
-    <w:lsdException w:name="Grid Table 4 Accent 6" w:uiPriority="49"/>
-    <w:lsdException w:name="Grid Table 5 Dark Accent 6" w:uiPriority="50"/>
-    <w:lsdException w:name="Grid Table 6 Colorful Accent 6" w:uiPriority="51"/>
-    <w:lsdException w:name="Grid Table 7 Colorful Accent 6" w:uiPriority="52"/>
-    <w:lsdException w:name="List Table 1 Light" w:uiPriority="46"/>
-    <w:lsdException w:name="List Table 2" w:uiPriority="47"/>
-    <w:lsdException w:name="List Table 3" w:uiPriority="48"/>
-    <w:lsdException w:name="List Table 4" w:uiPriority="49"/>
-    <w:lsdException w:name="List Table 5 Dark" w:uiPriority="50"/>
-    <w:lsdException w:name="List Table 6 Colorful" w:uiPriority="51"/>
-    <w:lsdException w:name="List Table 7 Colorful" w:uiPriority="52"/>
-    <w:lsdException w:name="List Table 1 Light Accent 1" w:uiPriority="46"/>
-    <w:lsdException w:name="List Table 2 Accent 1" w:uiPriority="47"/>
-    <w:lsdException w:name="List Table 3 Accent 1" w:uiPriority="48"/>
-    <w:lsdException w:name="List Table 4 Accent 1" w:uiPriority="49"/>
-    <w:lsdException w:name="List Table 5 Dark Accent 1" w:uiPriority="50"/>
-    <w:lsdException w:name="List Table 6 Colorful Accent 1" w:uiPriority="51"/>
-    <w:lsdException w:name="List Table 7 Colorful Accent 1" w:uiPriority="52"/>
-    <w:lsdException w:name="List Table 1 Light Accent 2" w:uiPriority="46"/>
-    <w:lsdException w:name="List Table 2 Accent 2" w:uiPriority="47"/>
-    <w:lsdException w:name="List Table 3 Accent 2" w:uiPriority="48"/>
-    <w:lsdException w:name="List Table 4 Accent 2" w:uiPriority="49"/>
-    <w:lsdException w:name="List Table 5 Dark Accent 2" w:uiPriority="50"/>
-    <w:lsdException w:name="List Table 6 Colorful Accent 2" w:uiPriority="51"/>
-    <w:lsdException w:name="List Table 7 Colorful Accent 2" w:uiPriority="52"/>
-    <w:lsdException w:name="List Table 1 Light Accent 3" w:uiPriority="46"/>
-    <w:lsdException w:name="List Table 2 Accent 3" w:uiPriority="47"/>
-    <w:lsdException w:name="List Table 3 Accent 3" w:uiPriority="48"/>
-    <w:lsdException w:name="List Table 4 Accent 3" w:uiPriority="49"/>
-    <w:lsdException w:name="List Table 5 Dark Accent 3" w:uiPriority="50"/>
-    <w:lsdException w:name="List Table 6 Colorful Accent 3" w:uiPriority="51"/>
-    <w:lsdException w:name="List Table 7 Colorful Accent 3" w:uiPriority="52"/>
-    <w:lsdException w:name="List Table 1 Light Accent 4" w:uiPriority="46"/>
-    <w:lsdException w:name="List Table 2 Accent 4" w:uiPriority="47"/>
-    <w:lsdException w:name="List Table 3 Accent 4" w:uiPriority="48"/>
-    <w:lsdException w:name="List Table 4 Accent 4" w:uiPriority="49"/>
-    <w:lsdException w:name="List Table 5 Dark Accent 4" w:uiPriority="50"/>
-    <w:lsdException w:name="List Table 6 Colorful Accent 4" w:uiPriority="51"/>
-    <w:lsdException w:name="List Table 7 Colorful Accent 4" w:uiPriority="52"/>
-    <w:lsdException w:name="List Table 1 Light Accent 5" w:uiPriority="46"/>
-    <w:lsdException w:name="List Table 2 Accent 5" w:uiPriority="47"/>
-    <w:lsdException w:name="List Table 3 Accent 5" w:uiPriority="48"/>
-    <w:lsdException w:name="List Table 4 Accent 5" w:uiPriority="49"/>
-    <w:lsdException w:name="List Table 5 Dark Accent 5" w:uiPriority="50"/>
-    <w:lsdException w:name="List Table 6 Colorful Accent 5" w:uiPriority="51"/>
-    <w:lsdException w:name="List Table 7 Colorful Accent 5" w:uiPriority="52"/>
-    <w:lsdException w:name="List Table 1 Light Accent 6" w:uiPriority="46"/>
-    <w:lsdException w:name="List Table 2 Accent 6" w:uiPriority="47"/>
-    <w:lsdException w:name="List Table 3 Accent 6" w:uiPriority="48"/>
-    <w:lsdException w:name="List Table 4 Accent 6" w:uiPriority="49"/>
-    <w:lsdException w:name="List Table 5 Dark Accent 6" w:uiPriority="50"/>
-    <w:lsdException w:name="List Table 6 Colorful Accent 6" w:uiPriority="51"/>
-    <w:lsdException w:name="List Table 7 Colorful Accent 6" w:uiPriority="52"/>
-    <w:lsdException w:name="Mention" w:semiHidden="1" w:unhideWhenUsed="1"/>
-    <w:lsdException w:name="Smart Hyperlink" w:semiHidden="1" w:unhideWhenUsed="1"/>
-  </w:latentStyles>
-  <w:style w:type="paragraph" w:default="1" w:styleId="Normal">
-    <w:name w:val="Normal"/>
-    <w:qFormat/>
-  </w:style>
-  <w:style w:type="character" w:default="1" w:styleId="DefaultParagraphFont">
-    <w:name w:val="Default Paragraph Font"/>
-    <w:uiPriority w:val="1"/>
-    <w:semiHidden/>
-    <w:unhideWhenUsed/>
-  </w:style>
-  <w:style w:type="table" w:default="1" w:styleId="TableNormal">
-    <w:name w:val="Normal Table"/>
-    <w:uiPriority w:val="99"/>
-    <w:semiHidden/>
-    <w:unhideWhenUsed/>
-    <w:tblPr>
-      <w:tblInd w:w="0" w:type="dxa"/>
-      <w:tblCellMar>
-        <w:top w:w="0" w:type="dxa"/>
-        <w:left w:w="108" w:type="dxa"/>
-        <w:bottom w:w="0" w:type="dxa"/>
-        <w:right w:w="108" w:type="dxa"/>
-      </w:tblCellMar>
-    </w:tblPr>
-  </w:style>
-  <w:style w:type="numbering" w:default="1" w:styleId="NoList">
-    <w:name w:val="No List"/>
-    <w:uiPriority w:val="99"/>
-    <w:semiHidden/>
-    <w:unhideWhenUsed/>
-  </w:style>
-  <w:style w:type="paragraph" w:customStyle="1" w:styleId="A9F241D791FF48C798599325227D67E5">
-    <w:name w:val="A9F241D791FF48C798599325227D67E5"/>
-  </w:style>
-  <w:style w:type="paragraph" w:customStyle="1" w:styleId="0B4A292347F44308A8BAFC13259C9EB9">
-    <w:name w:val="0B4A292347F44308A8BAFC13259C9EB9"/>
-  </w:style>
-  <w:style w:type="paragraph" w:customStyle="1" w:styleId="FC3361B29CD547888E99D52D5A90581C">
-    <w:name w:val="FC3361B29CD547888E99D52D5A90581C"/>
-  </w:style>
-</w:styles>
-</file>
-
-<file path=word/glossary/webSettings.xml><?xml version="1.0" encoding="utf-8"?>
-<w:webSettings xmlns:mc="http://schemas.openxmlformats.org/markup-compatibility/2006" xmlns:r="http://schemas.openxmlformats.org/officeDocument/2006/relationships" xmlns:w="http://schemas.openxmlformats.org/wordprocessingml/2006/main" xmlns:w14="http://schemas.microsoft.com/office/word/2010/wordml" xmlns:w15="http://schemas.microsoft.com/office/word/2012/wordml" xmlns:w16se="http://schemas.microsoft.com/office/word/2015/wordml/symex" mc:Ignorable="w14 w15 w16se">
-  <w:optimizeForBrowser/>
-  <w:allowPNG/>
-</w:webSettings>
-</file>
-
 <file path=word/theme/theme1.xml><?xml version="1.0" encoding="utf-8"?>
 <a:theme xmlns:a="http://schemas.openxmlformats.org/drawingml/2006/main" name="Banded">
   <a:themeElements>
@@ -5641,6 +5313,17 @@
 </file>
 
 <file path=customXml/item1.xml><?xml version="1.0" encoding="utf-8"?>
+<CoverPageProperties xmlns="http://schemas.microsoft.com/office/2006/coverPageProps">
+  <PublishDate>2017-01-16T00:00:00</PublishDate>
+  <Abstract/>
+  <CompanyAddress/>
+  <CompanyPhone/>
+  <CompanyFax/>
+  <CompanyEmail/>
+</CoverPageProperties>
+</file>
+
+<file path=customXml/item2.xml><?xml version="1.0" encoding="utf-8"?>
 <p:properties xmlns:p="http://schemas.microsoft.com/office/2006/metadata/properties" xmlns:xsi="http://www.w3.org/2001/XMLSchema-instance" xmlns:pc="http://schemas.microsoft.com/office/infopath/2007/PartnerControls">
   <documentManagement>
     <APDescription xmlns="4873beb7-5857-4685-be1f-d57550cc96cc" xsi:nil="true"/>
@@ -5766,7 +5449,16 @@
 </p:properties>
 </file>
 
-<file path=customXml/item2.xml><?xml version="1.0" encoding="utf-8"?>
+<file path=customXml/item3.xml><?xml version="1.0" encoding="utf-8"?>
+<?mso-contentType ?>
+<FormTemplates xmlns="http://schemas.microsoft.com/sharepoint/v3/contenttype/forms">
+  <Display>DocumentLibraryForm</Display>
+  <Edit>AssetEditForm</Edit>
+  <New>DocumentLibraryForm</New>
+</FormTemplates>
+</file>
+
+<file path=customXml/item4.xml><?xml version="1.0" encoding="utf-8"?>
 <ct:contentTypeSchema xmlns:ct="http://schemas.microsoft.com/office/2006/metadata/contentType" xmlns:ma="http://schemas.microsoft.com/office/2006/metadata/properties/metaAttributes" ct:_="" ma:_="" ma:contentTypeName="TemplateFile" ma:contentTypeID="0x0101006EDDDB5EE6D98C44930B742096920B300400F5B6D36B3EF94B4E9A635CDF2A18F5B8" ma:contentTypeVersion="72" ma:contentTypeDescription="Create a new document." ma:contentTypeScope="" ma:versionID="a23e56308344d904b51738559c3d67c9">
   <xsd:schema xmlns:xsd="http://www.w3.org/2001/XMLSchema" xmlns:xs="http://www.w3.org/2001/XMLSchema" xmlns:p="http://schemas.microsoft.com/office/2006/metadata/properties" xmlns:ns2="4873beb7-5857-4685-be1f-d57550cc96cc" targetNamespace="http://schemas.microsoft.com/office/2006/metadata/properties" ma:root="true" ma:fieldsID="cd0908cc4600e77bf5da051303e00c8d" ns2:_="">
     <xsd:import namespace="4873beb7-5857-4685-be1f-d57550cc96cc"/>
@@ -6806,26 +6498,6 @@
 </ct:contentTypeSchema>
 </file>
 
-<file path=customXml/item3.xml><?xml version="1.0" encoding="utf-8"?>
-<?mso-contentType ?>
-<FormTemplates xmlns="http://schemas.microsoft.com/sharepoint/v3/contenttype/forms">
-  <Display>DocumentLibraryForm</Display>
-  <Edit>AssetEditForm</Edit>
-  <New>DocumentLibraryForm</New>
-</FormTemplates>
-</file>
-
-<file path=customXml/item4.xml><?xml version="1.0" encoding="utf-8"?>
-<CoverPageProperties xmlns="http://schemas.microsoft.com/office/2006/coverPageProps">
-  <PublishDate>2017-01-16T00:00:00</PublishDate>
-  <Abstract/>
-  <CompanyAddress/>
-  <CompanyPhone/>
-  <CompanyFax/>
-  <CompanyEmail/>
-</CoverPageProperties>
-</file>
-
 <file path=customXml/item5.xml><?xml version="1.0" encoding="utf-8"?>
 <b:Sources xmlns:b="http://schemas.openxmlformats.org/officeDocument/2006/bibliography" SelectedStyle="\APA.XSL" StyleName="APA">
   <b:Source>
@@ -6880,6 +6552,14 @@
 </file>
 
 <file path=customXml/itemProps1.xml><?xml version="1.0" encoding="utf-8"?>
+<ds:datastoreItem xmlns:ds="http://schemas.openxmlformats.org/officeDocument/2006/customXml" ds:itemID="{55AF091B-3C7A-41E3-B477-F2FDAA23CFDA}">
+  <ds:schemaRefs>
+    <ds:schemaRef ds:uri="http://schemas.microsoft.com/office/2006/coverPageProps"/>
+  </ds:schemaRefs>
+</ds:datastoreItem>
+</file>
+
+<file path=customXml/itemProps2.xml><?xml version="1.0" encoding="utf-8"?>
 <ds:datastoreItem xmlns:ds="http://schemas.openxmlformats.org/officeDocument/2006/customXml" ds:itemID="{83AE4ADC-D632-40A7-A0C1-0481BB069C4F}">
   <ds:schemaRefs>
     <ds:schemaRef ds:uri="http://schemas.microsoft.com/office/2006/metadata/properties"/>
@@ -6889,7 +6569,15 @@
 </ds:datastoreItem>
 </file>
 
-<file path=customXml/itemProps2.xml><?xml version="1.0" encoding="utf-8"?>
+<file path=customXml/itemProps3.xml><?xml version="1.0" encoding="utf-8"?>
+<ds:datastoreItem xmlns:ds="http://schemas.openxmlformats.org/officeDocument/2006/customXml" ds:itemID="{FF740C13-C6A2-43D3-86C5-4CBB969C2CB1}">
+  <ds:schemaRefs>
+    <ds:schemaRef ds:uri="http://schemas.microsoft.com/sharepoint/v3/contenttype/forms"/>
+  </ds:schemaRefs>
+</ds:datastoreItem>
+</file>
+
+<file path=customXml/itemProps4.xml><?xml version="1.0" encoding="utf-8"?>
 <ds:datastoreItem xmlns:ds="http://schemas.openxmlformats.org/officeDocument/2006/customXml" ds:itemID="{88FF2527-3592-4DBF-9FD9-FEA06E5BF9A7}">
   <ds:schemaRefs>
     <ds:schemaRef ds:uri="http://schemas.microsoft.com/office/2006/metadata/contentType"/>
@@ -6907,24 +6595,8 @@
 </ds:datastoreItem>
 </file>
 
-<file path=customXml/itemProps3.xml><?xml version="1.0" encoding="utf-8"?>
-<ds:datastoreItem xmlns:ds="http://schemas.openxmlformats.org/officeDocument/2006/customXml" ds:itemID="{FF740C13-C6A2-43D3-86C5-4CBB969C2CB1}">
-  <ds:schemaRefs>
-    <ds:schemaRef ds:uri="http://schemas.microsoft.com/sharepoint/v3/contenttype/forms"/>
-  </ds:schemaRefs>
-</ds:datastoreItem>
-</file>
-
-<file path=customXml/itemProps4.xml><?xml version="1.0" encoding="utf-8"?>
-<ds:datastoreItem xmlns:ds="http://schemas.openxmlformats.org/officeDocument/2006/customXml" ds:itemID="{55AF091B-3C7A-41E3-B477-F2FDAA23CFDA}">
-  <ds:schemaRefs>
-    <ds:schemaRef ds:uri="http://schemas.microsoft.com/office/2006/coverPageProps"/>
-  </ds:schemaRefs>
-</ds:datastoreItem>
-</file>
-
 <file path=customXml/itemProps5.xml><?xml version="1.0" encoding="utf-8"?>
-<ds:datastoreItem xmlns:ds="http://schemas.openxmlformats.org/officeDocument/2006/customXml" ds:itemID="{8B3CE4DA-B9CB-47FC-811E-62A88E4344CA}">
+<ds:datastoreItem xmlns:ds="http://schemas.openxmlformats.org/officeDocument/2006/customXml" ds:itemID="{F77CF7E1-0AAA-40FB-B870-7C3FBE43C0FB}">
   <ds:schemaRefs>
     <ds:schemaRef ds:uri="http://schemas.openxmlformats.org/officeDocument/2006/bibliography"/>
   </ds:schemaRefs>

</xml_diff>

<commit_message>
1.  Adding support for run test cases from Developer Command Prompt. 2.  Addding screenshots to the test cases. 3.  Updating documentation 4.  Supports for both Google Chrome and Microsoft Internet Explorer.
</commit_message>
<xml_diff>
--- a/docs/mindbody_bug_report.docx
+++ b/docs/mindbody_bug_report.docx
@@ -37,7 +37,7 @@
         <w:pStyle w:val="Heading2"/>
       </w:pPr>
       <w:r>
-        <w:t>Impact</w:t>
+        <w:t>Severety</w:t>
       </w:r>
       <w:r>
         <w:t>: High</w:t>
@@ -295,6 +295,7 @@
         <w:pStyle w:val="Heading1"/>
       </w:pPr>
       <w:r>
+        <w:lastRenderedPageBreak/>
         <w:t xml:space="preserve">Bug 002: </w:t>
       </w:r>
       <w:r>
@@ -311,7 +312,7 @@
         <w:pStyle w:val="Heading2"/>
       </w:pPr>
       <w:r>
-        <w:t>Impact</w:t>
+        <w:t>Severity</w:t>
       </w:r>
       <w:r>
         <w:t>:</w:t>
@@ -572,6 +573,7 @@
         <w:pStyle w:val="Heading1"/>
       </w:pPr>
       <w:r>
+        <w:lastRenderedPageBreak/>
         <w:t xml:space="preserve">Bug 003: </w:t>
       </w:r>
       <w:r>
@@ -591,7 +593,10 @@
         <w:pStyle w:val="Heading2"/>
       </w:pPr>
       <w:r>
-        <w:t>Impact:</w:t>
+        <w:t>Severity</w:t>
+      </w:r>
+      <w:r>
+        <w:t>:</w:t>
       </w:r>
       <w:r>
         <w:t xml:space="preserve"> </w:t>
@@ -608,7 +613,16 @@
         <w:t>High</w:t>
       </w:r>
       <w:r>
-        <w:t>.  There is a direct impact in the functionality of the app and may lead to the user to a jarring experience</w:t>
+        <w:t xml:space="preserve">.  There is a direct impact in the functionality of the app and may lead to the user to a </w:t>
+      </w:r>
+      <w:r>
+        <w:t>incorrect</w:t>
+      </w:r>
+      <w:r>
+        <w:t xml:space="preserve"> </w:t>
+      </w:r>
+      <w:r>
+        <w:t>calculations.</w:t>
       </w:r>
     </w:p>
     <w:p>
@@ -647,13 +661,13 @@
         <w:rPr>
           <w:b/>
         </w:rPr>
-        <w:t>An</w:t>
-      </w:r>
-      <w:r>
-        <w:rPr>
-          <w:b/>
-        </w:rPr>
-        <w:t>y-Parking</w:t>
+        <w:t xml:space="preserve">Short-Term </w:t>
+      </w:r>
+      <w:r>
+        <w:rPr>
+          <w:b/>
+        </w:rPr>
+        <w:t>Parking</w:t>
       </w:r>
       <w:r>
         <w:t xml:space="preserve"> option from </w:t>
@@ -799,7 +813,7 @@
         <w:rPr>
           <w:b/>
         </w:rPr>
-        <w:t>4</w:t>
+        <w:t>2</w:t>
       </w:r>
       <w:r>
         <w:rPr>
@@ -886,7 +900,10 @@
     </w:p>
     <w:p>
       <w:r>
-        <w:t>If you observe below image, once we get the cost and duration, the value for the AM/PM has been reset to its default value.</w:t>
+        <w:t xml:space="preserve">If you observe below image, once we get the cost and duration, the value for the AM/PM has </w:t>
+      </w:r>
+      <w:r>
+        <w:t>been reset to its default value (AM).</w:t>
       </w:r>
     </w:p>
     <w:p>
@@ -970,19 +987,35 @@
     </w:p>
     <w:p>
       <w:r>
+        <w:lastRenderedPageBreak/>
         <w:t xml:space="preserve">Even when the result </w:t>
       </w:r>
       <w:r>
         <w:t>for</w:t>
       </w:r>
       <w:r>
-        <w:t xml:space="preserve"> COST and DURATION are correct the </w:t>
+        <w:t xml:space="preserve"> COST and DURATION are correct</w:t>
+      </w:r>
+      <w:r>
+        <w:t>,</w:t>
+      </w:r>
+      <w:r>
+        <w:t xml:space="preserve"> the </w:t>
       </w:r>
       <w:r>
         <w:t xml:space="preserve">entry and exit </w:t>
       </w:r>
       <w:r>
-        <w:t xml:space="preserve">time displayed is incorrect and may confuse the user. </w:t>
+        <w:t>time displayed is in</w:t>
+      </w:r>
+      <w:r>
+        <w:t>correct and may confuse the user</w:t>
+      </w:r>
+      <w:r>
+        <w:t xml:space="preserve"> </w:t>
+      </w:r>
+      <w:r>
+        <w:t>(12 hours were added)</w:t>
       </w:r>
     </w:p>
     <w:p>
@@ -1062,12 +1095,28 @@
         <w:pStyle w:val="Heading1"/>
       </w:pPr>
       <w:r>
+        <w:lastRenderedPageBreak/>
         <w:t>BUG 004: HTML Control lost state after clicking on Calculate</w:t>
       </w:r>
     </w:p>
     <w:p>
       <w:r>
-        <w:t>The issue is once you make a parking estimation, the parking lot drop down and AMPM control lose it state and I think they should keep it.</w:t>
+        <w:t>The issue is once you make a parking estimation, the parking lot drop down and AMPM control lose</w:t>
+      </w:r>
+      <w:r>
+        <w:t>s</w:t>
+      </w:r>
+      <w:r>
+        <w:t xml:space="preserve"> </w:t>
+      </w:r>
+      <w:r>
+        <w:t>its</w:t>
+      </w:r>
+      <w:r>
+        <w:t xml:space="preserve"> state </w:t>
+      </w:r>
+      <w:r>
+        <w:t>(the value originally selected).</w:t>
       </w:r>
     </w:p>
     <w:p>
@@ -1075,7 +1124,10 @@
         <w:pStyle w:val="Heading2"/>
       </w:pPr>
       <w:r>
-        <w:t>Impact:</w:t>
+        <w:t>severety</w:t>
+      </w:r>
+      <w:r>
+        <w:t>:</w:t>
       </w:r>
       <w:r>
         <w:t xml:space="preserve"> </w:t>
@@ -1092,7 +1144,13 @@
         <w:t>Medium</w:t>
       </w:r>
       <w:r>
-        <w:t xml:space="preserve">. Even when the first calculation is correct, following calculation may show a weird calculation and the user won’t have a good user experience. </w:t>
+        <w:t>. Even when the first calculation is correct, following calculation</w:t>
+      </w:r>
+      <w:r>
+        <w:t>s may show another calculation and may confuse the user</w:t>
+      </w:r>
+      <w:r>
+        <w:t xml:space="preserve">. </w:t>
       </w:r>
     </w:p>
     <w:p>
@@ -1128,7 +1186,13 @@
         <w:rPr>
           <w:b/>
         </w:rPr>
-        <w:t>Economy-Parking</w:t>
+        <w:t>Valet</w:t>
+      </w:r>
+      <w:r>
+        <w:rPr>
+          <w:b/>
+        </w:rPr>
+        <w:t>-Parking</w:t>
       </w:r>
       <w:r>
         <w:t xml:space="preserve"> option from </w:t>
@@ -1264,7 +1328,19 @@
         <w:rPr>
           <w:b/>
         </w:rPr>
-        <w:t>$ 225.00</w:t>
+        <w:t xml:space="preserve">$ </w:t>
+      </w:r>
+      <w:r>
+        <w:rPr>
+          <w:b/>
+        </w:rPr>
+        <w:t>12</w:t>
+      </w:r>
+      <w:r>
+        <w:rPr>
+          <w:b/>
+        </w:rPr>
+        <w:t>.00</w:t>
       </w:r>
       <w:r>
         <w:t xml:space="preserve"> </w:t>
@@ -1385,10 +1461,16 @@
     </w:p>
     <w:p>
       <w:r>
+        <w:t>The values selected should be preserved as follows:</w:t>
+      </w:r>
+    </w:p>
+    <w:p>
+      <w:r>
         <w:rPr>
           <w:noProof/>
           <w:lang w:eastAsia="en-US"/>
         </w:rPr>
+        <w:lastRenderedPageBreak/>
         <w:drawing>
           <wp:inline distT="0" distB="0" distL="0" distR="0" wp14:anchorId="20956CEA" wp14:editId="5AEF607E">
             <wp:extent cx="5943600" cy="1804035"/>
@@ -1431,7 +1513,13 @@
         <w:pStyle w:val="Heading1"/>
       </w:pPr>
       <w:r>
-        <w:t>BUG 005: The is no validation for time ranges</w:t>
+        <w:t>BUG 005: The</w:t>
+      </w:r>
+      <w:r>
+        <w:t>re</w:t>
+      </w:r>
+      <w:r>
+        <w:t xml:space="preserve"> is no validation for time ranges</w:t>
       </w:r>
     </w:p>
     <w:p>
@@ -1453,7 +1541,10 @@
         <w:pStyle w:val="Heading2"/>
       </w:pPr>
       <w:r>
-        <w:t>Impact:</w:t>
+        <w:t>Severety</w:t>
+      </w:r>
+      <w:r>
+        <w:t>:</w:t>
       </w:r>
       <w:r>
         <w:t xml:space="preserve"> </w:t>
@@ -1506,7 +1597,25 @@
         <w:rPr>
           <w:b/>
         </w:rPr>
-        <w:t>Economy-Parking</w:t>
+        <w:t>Short</w:t>
+      </w:r>
+      <w:r>
+        <w:rPr>
+          <w:b/>
+        </w:rPr>
+        <w:t>-</w:t>
+      </w:r>
+      <w:r>
+        <w:rPr>
+          <w:b/>
+        </w:rPr>
+        <w:t xml:space="preserve">Term </w:t>
+      </w:r>
+      <w:r>
+        <w:rPr>
+          <w:b/>
+        </w:rPr>
+        <w:t>Parking</w:t>
       </w:r>
       <w:r>
         <w:t xml:space="preserve"> option from </w:t>
@@ -1704,6 +1813,7 @@
         <w:pStyle w:val="Heading3"/>
       </w:pPr>
       <w:r>
+        <w:lastRenderedPageBreak/>
         <w:t>Expected Scenario</w:t>
       </w:r>
     </w:p>
@@ -1721,7 +1831,6 @@
         <w:pStyle w:val="Heading1"/>
       </w:pPr>
       <w:r>
-        <w:lastRenderedPageBreak/>
         <w:t>BUG 006: DateTime conversion is not working properly</w:t>
       </w:r>
     </w:p>
@@ -1738,7 +1847,10 @@
         <w:pStyle w:val="Heading2"/>
       </w:pPr>
       <w:r>
-        <w:t>Impact: HIGH</w:t>
+        <w:t>severity</w:t>
+      </w:r>
+      <w:r>
+        <w:t>: HIGH</w:t>
       </w:r>
     </w:p>
     <w:p>
@@ -1785,7 +1897,25 @@
         <w:rPr>
           <w:b/>
         </w:rPr>
-        <w:t>Economy-Parking</w:t>
+        <w:t>Short</w:t>
+      </w:r>
+      <w:r>
+        <w:rPr>
+          <w:b/>
+        </w:rPr>
+        <w:t>-</w:t>
+      </w:r>
+      <w:r>
+        <w:rPr>
+          <w:b/>
+        </w:rPr>
+        <w:t xml:space="preserve">Term </w:t>
+      </w:r>
+      <w:r>
+        <w:rPr>
+          <w:b/>
+        </w:rPr>
+        <w:t>Parking</w:t>
       </w:r>
       <w:r>
         <w:t xml:space="preserve"> option from </w:t>
@@ -1892,13 +2022,7 @@
         <w:rPr>
           <w:b/>
         </w:rPr>
-        <w:t>AM</w:t>
-      </w:r>
-      <w:r>
-        <w:rPr>
-          <w:b/>
-        </w:rPr>
-        <w:t xml:space="preserve"> </w:t>
+        <w:t xml:space="preserve">AM </w:t>
       </w:r>
       <w:r>
         <w:t xml:space="preserve">and </w:t>
@@ -2041,13 +2165,38 @@
         <w:rPr>
           <w:b/>
         </w:rPr>
+        <w:lastRenderedPageBreak/>
         <w:t>Observation:</w:t>
       </w:r>
       <w:r>
-        <w:t xml:space="preserve">There similar errors using </w:t>
+        <w:rPr>
+          <w:b/>
+        </w:rPr>
+        <w:t xml:space="preserve"> </w:t>
+      </w:r>
+      <w:r>
+        <w:t xml:space="preserve">There </w:t>
+      </w:r>
+      <w:r>
+        <w:t>are a couple</w:t>
+      </w:r>
+      <w:r>
+        <w:t xml:space="preserve"> </w:t>
+      </w:r>
+      <w:r>
+        <w:t>of e</w:t>
       </w:r>
       <w:bookmarkStart w:id="0" w:name="_GoBack"/>
       <w:bookmarkEnd w:id="0"/>
+      <w:r>
+        <w:t>rrors</w:t>
+      </w:r>
+      <w:r>
+        <w:t xml:space="preserve"> using </w:t>
+      </w:r>
+      <w:r>
+        <w:t xml:space="preserve">similar time combinations.  </w:t>
+      </w:r>
     </w:p>
     <w:sectPr>
       <w:headerReference w:type="default" r:id="rId26"/>
@@ -2647,7 +2796,7 @@
                               <w:noProof/>
                               <w:color w:val="FFFFFF" w:themeColor="background1"/>
                             </w:rPr>
-                            <w:t>2</w:t>
+                            <w:t>8</w:t>
                           </w:r>
                           <w:r>
                             <w:rPr>
@@ -2705,7 +2854,7 @@
                         <w:noProof/>
                         <w:color w:val="FFFFFF" w:themeColor="background1"/>
                       </w:rPr>
-                      <w:t>2</w:t>
+                      <w:t>8</w:t>
                     </w:r>
                     <w:r>
                       <w:rPr>
@@ -4275,6 +4424,7 @@
   <w:style w:type="character" w:default="1" w:styleId="DefaultParagraphFont">
     <w:name w:val="Default Paragraph Font"/>
     <w:uiPriority w:val="1"/>
+    <w:semiHidden/>
     <w:unhideWhenUsed/>
   </w:style>
   <w:style w:type="table" w:default="1" w:styleId="TableNormal">
@@ -6596,7 +6746,7 @@
 </file>
 
 <file path=customXml/itemProps5.xml><?xml version="1.0" encoding="utf-8"?>
-<ds:datastoreItem xmlns:ds="http://schemas.openxmlformats.org/officeDocument/2006/customXml" ds:itemID="{F77CF7E1-0AAA-40FB-B870-7C3FBE43C0FB}">
+<ds:datastoreItem xmlns:ds="http://schemas.openxmlformats.org/officeDocument/2006/customXml" ds:itemID="{FBF2F21A-BC9A-40D9-8961-BF1D14982318}">
   <ds:schemaRefs>
     <ds:schemaRef ds:uri="http://schemas.openxmlformats.org/officeDocument/2006/bibliography"/>
   </ds:schemaRefs>

</xml_diff>